<commit_message>
Revert "Swaggers 1.3 update"
This reverts commit cbd297a8f21fc52781591c3c957fef16e7cd0332.
</commit_message>
<xml_diff>
--- a/documentation/source/files/docs/othersScopes.docx
+++ b/documentation/source/files/docs/othersScopes.docx
@@ -1,6 +1,6 @@
 
 <file path=word/document.xml><?xml version="1.0" encoding="utf-8"?>
-<w:document xmlns:wpc="http://schemas.microsoft.com/office/word/2010/wordprocessingCanvas" xmlns:cx="http://schemas.microsoft.com/office/drawing/2014/chartex" xmlns:cx1="http://schemas.microsoft.com/office/drawing/2015/9/8/chartex" xmlns:cx2="http://schemas.microsoft.com/office/drawing/2015/10/21/chartex" xmlns:cx3="http://schemas.microsoft.com/office/drawing/2016/5/9/chartex" xmlns:cx4="http://schemas.microsoft.com/office/drawing/2016/5/10/chartex" xmlns:cx5="http://schemas.microsoft.com/office/drawing/2016/5/11/chartex" xmlns:cx6="http://schemas.microsoft.com/office/drawing/2016/5/12/chartex" xmlns:cx7="http://schemas.microsoft.com/office/drawing/2016/5/13/chartex" xmlns:cx8="http://schemas.microsoft.com/office/drawing/2016/5/14/chartex" xmlns:mc="http://schemas.openxmlformats.org/markup-compatibility/2006" xmlns:aink="http://schemas.microsoft.com/office/drawing/2016/ink" xmlns:am3d="http://schemas.microsoft.com/office/drawing/2017/model3d" xmlns:o="urn:schemas-microsoft-com:office:office" xmlns:r="http://schemas.openxmlformats.org/officeDocument/2006/relationships" xmlns:m="http://schemas.openxmlformats.org/officeDocument/2006/math" xmlns:v="urn:schemas-microsoft-com:vml" xmlns:wp14="http://schemas.microsoft.com/office/word/2010/wordprocessingDrawing" xmlns:wp="http://schemas.openxmlformats.org/drawingml/2006/wordprocessingDrawing" xmlns:w10="urn:schemas-microsoft-com:office:word" xmlns:w="http://schemas.openxmlformats.org/wordprocessingml/2006/main" xmlns:w14="http://schemas.microsoft.com/office/word/2010/wordml" xmlns:w15="http://schemas.microsoft.com/office/word/2012/wordml" xmlns:w16cex="http://schemas.microsoft.com/office/word/2018/wordml/cex" xmlns:w16cid="http://schemas.microsoft.com/office/word/2016/wordml/cid" xmlns:w16="http://schemas.microsoft.com/office/word/2018/wordml" xmlns:w16se="http://schemas.microsoft.com/office/word/2015/wordml/symex" xmlns:wpg="http://schemas.microsoft.com/office/word/2010/wordprocessingGroup" xmlns:wpi="http://schemas.microsoft.com/office/word/2010/wordprocessingInk" xmlns:wne="http://schemas.microsoft.com/office/word/2006/wordml" xmlns:wps="http://schemas.microsoft.com/office/word/2010/wordprocessingShape" mc:Ignorable="w14 w15 w16se w16cid w16 w16cex wp14">
+<w:document xmlns:wpc="http://schemas.microsoft.com/office/word/2010/wordprocessingCanvas" xmlns:cx="http://schemas.microsoft.com/office/drawing/2014/chartex" xmlns:cx1="http://schemas.microsoft.com/office/drawing/2015/9/8/chartex" xmlns:cx2="http://schemas.microsoft.com/office/drawing/2015/10/21/chartex" xmlns:cx3="http://schemas.microsoft.com/office/drawing/2016/5/9/chartex" xmlns:cx4="http://schemas.microsoft.com/office/drawing/2016/5/10/chartex" xmlns:cx5="http://schemas.microsoft.com/office/drawing/2016/5/11/chartex" xmlns:cx6="http://schemas.microsoft.com/office/drawing/2016/5/12/chartex" xmlns:cx7="http://schemas.microsoft.com/office/drawing/2016/5/13/chartex" xmlns:cx8="http://schemas.microsoft.com/office/drawing/2016/5/14/chartex" xmlns:mc="http://schemas.openxmlformats.org/markup-compatibility/2006" xmlns:aink="http://schemas.microsoft.com/office/drawing/2016/ink" xmlns:am3d="http://schemas.microsoft.com/office/drawing/2017/model3d" xmlns:o="urn:schemas-microsoft-com:office:office" xmlns:oel="http://schemas.microsoft.com/office/2019/extlst" xmlns:r="http://schemas.openxmlformats.org/officeDocument/2006/relationships" xmlns:m="http://schemas.openxmlformats.org/officeDocument/2006/math" xmlns:v="urn:schemas-microsoft-com:vml" xmlns:wp14="http://schemas.microsoft.com/office/word/2010/wordprocessingDrawing" xmlns:wp="http://schemas.openxmlformats.org/drawingml/2006/wordprocessingDrawing" xmlns:w10="urn:schemas-microsoft-com:office:word" xmlns:w="http://schemas.openxmlformats.org/wordprocessingml/2006/main" xmlns:w14="http://schemas.microsoft.com/office/word/2010/wordml" xmlns:w15="http://schemas.microsoft.com/office/word/2012/wordml" xmlns:w16cex="http://schemas.microsoft.com/office/word/2018/wordml/cex" xmlns:w16cid="http://schemas.microsoft.com/office/word/2016/wordml/cid" xmlns:w16="http://schemas.microsoft.com/office/word/2018/wordml" xmlns:w16sdtdh="http://schemas.microsoft.com/office/word/2020/wordml/sdtdatahash" xmlns:w16se="http://schemas.microsoft.com/office/word/2015/wordml/symex" xmlns:wpg="http://schemas.microsoft.com/office/word/2010/wordprocessingGroup" xmlns:wpi="http://schemas.microsoft.com/office/word/2010/wordprocessingInk" xmlns:wne="http://schemas.microsoft.com/office/word/2006/wordml" xmlns:wps="http://schemas.microsoft.com/office/word/2010/wordprocessingShape" mc:Ignorable="w14 w15 w16se w16cid w16 w16cex w16sdtdh wp14">
   <w:background w:color="EAEAEA"/>
   <w:body>
     <w:p>
@@ -2594,7 +2594,7 @@
                 <v:stroke joinstyle="miter"/>
                 <v:path gradientshapeok="t" o:connecttype="rect"/>
               </v:shapetype>
-              <v:shape id="Text Box 2" o:spid="_x0000_s1026" type="#_x0000_t202" style="position:absolute;margin-left:-36.2pt;margin-top:22.6pt;width:513pt;height:132.7pt;z-index:251658240;visibility:visible;mso-wrap-style:square;mso-width-percent:0;mso-height-percent:0;mso-wrap-distance-left:9pt;mso-wrap-distance-top:3.6pt;mso-wrap-distance-right:9pt;mso-wrap-distance-bottom:3.6pt;mso-position-horizontal:absolute;mso-position-horizontal-relative:margin;mso-position-vertical:absolute;mso-position-vertical-relative:text;mso-width-percent:0;mso-height-percent:0;mso-width-relative:margin;mso-height-relative:margin;v-text-anchor:top" o:gfxdata="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" filled="f" stroked="f">
+              <v:shape id="Text Box 2" o:spid="_x0000_s1026" type="#_x0000_t202" style="position:absolute;margin-left:-36.2pt;margin-top:22.6pt;width:513pt;height:132.7pt;z-index:251658240;visibility:visible;mso-wrap-style:square;mso-width-percent:0;mso-height-percent:0;mso-wrap-distance-left:9pt;mso-wrap-distance-top:3.6pt;mso-wrap-distance-right:9pt;mso-wrap-distance-bottom:3.6pt;mso-position-horizontal:absolute;mso-position-horizontal-relative:margin;mso-position-vertical:absolute;mso-position-vertical-relative:text;mso-width-percent:0;mso-height-percent:0;mso-width-relative:margin;mso-height-relative:margin;v-text-anchor:top" o:gfxdata="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" filled="f" stroked="f">
                 <v:textbox>
                   <w:txbxContent>
                     <w:p>
@@ -3439,7 +3439,7 @@
           <w:szCs w:val="21"/>
           <w:lang w:eastAsia="pt-BR"/>
         </w:rPr>
-        <w:t xml:space="preserve">    </w:t>
+        <w:t xml:space="preserve">  </w:t>
       </w:r>
       <w:r>
         <w:rPr>
@@ -3482,7 +3482,7 @@
           <w:szCs w:val="21"/>
           <w:lang w:eastAsia="pt-BR"/>
         </w:rPr>
-        <w:t xml:space="preserve">      </w:t>
+        <w:t xml:space="preserve">    </w:t>
       </w:r>
       <w:r>
         <w:rPr>
@@ -3547,7 +3547,7 @@
           <w:szCs w:val="21"/>
           <w:lang w:eastAsia="pt-BR"/>
         </w:rPr>
-        <w:t xml:space="preserve">        </w:t>
+        <w:t xml:space="preserve">      </w:t>
       </w:r>
       <w:r>
         <w:rPr>
@@ -3654,7 +3654,7 @@
           <w:szCs w:val="21"/>
           <w:lang w:eastAsia="pt-BR"/>
         </w:rPr>
-        <w:t xml:space="preserve">        </w:t>
+        <w:t xml:space="preserve">      </w:t>
       </w:r>
       <w:r>
         <w:rPr>
@@ -3719,7 +3719,7 @@
           <w:szCs w:val="21"/>
           <w:lang w:eastAsia="pt-BR"/>
         </w:rPr>
-        <w:t>          {</w:t>
+        <w:t>        {</w:t>
       </w:r>
     </w:p>
     <w:p>
@@ -3742,7 +3742,7 @@
           <w:szCs w:val="21"/>
           <w:lang w:eastAsia="pt-BR"/>
         </w:rPr>
-        <w:t xml:space="preserve">            </w:t>
+        <w:t xml:space="preserve">          </w:t>
       </w:r>
       <w:r>
         <w:rPr>
@@ -3827,7 +3827,7 @@
           <w:szCs w:val="21"/>
           <w:lang w:eastAsia="pt-BR"/>
         </w:rPr>
-        <w:t xml:space="preserve">            </w:t>
+        <w:t xml:space="preserve">          </w:t>
       </w:r>
       <w:r>
         <w:rPr>
@@ -3912,7 +3912,7 @@
           <w:szCs w:val="21"/>
           <w:lang w:eastAsia="pt-BR"/>
         </w:rPr>
-        <w:t xml:space="preserve">            </w:t>
+        <w:t xml:space="preserve">          </w:t>
       </w:r>
       <w:r>
         <w:rPr>
@@ -3977,7 +3977,7 @@
           <w:szCs w:val="21"/>
           <w:lang w:eastAsia="pt-BR"/>
         </w:rPr>
-        <w:t>              {</w:t>
+        <w:t>            {</w:t>
       </w:r>
     </w:p>
     <w:p>
@@ -4000,7 +4000,7 @@
           <w:szCs w:val="21"/>
           <w:lang w:eastAsia="pt-BR"/>
         </w:rPr>
-        <w:t xml:space="preserve">                </w:t>
+        <w:t xml:space="preserve">              </w:t>
       </w:r>
       <w:r>
         <w:rPr>
@@ -4085,7 +4085,7 @@
           <w:szCs w:val="21"/>
           <w:lang w:eastAsia="pt-BR"/>
         </w:rPr>
-        <w:t xml:space="preserve">                </w:t>
+        <w:t xml:space="preserve">              </w:t>
       </w:r>
       <w:r>
         <w:rPr>
@@ -4170,7 +4170,7 @@
           <w:szCs w:val="21"/>
           <w:lang w:eastAsia="pt-BR"/>
         </w:rPr>
-        <w:t xml:space="preserve">                </w:t>
+        <w:t xml:space="preserve">              </w:t>
       </w:r>
       <w:r>
         <w:rPr>
@@ -4235,7 +4235,7 @@
           <w:szCs w:val="21"/>
           <w:lang w:eastAsia="pt-BR"/>
         </w:rPr>
-        <w:t>                  {</w:t>
+        <w:t>                {</w:t>
       </w:r>
     </w:p>
     <w:p>
@@ -4258,7 +4258,7 @@
           <w:szCs w:val="21"/>
           <w:lang w:eastAsia="pt-BR"/>
         </w:rPr>
-        <w:t xml:space="preserve">                    </w:t>
+        <w:t xml:space="preserve">                  </w:t>
       </w:r>
       <w:r>
         <w:rPr>
@@ -4310,17 +4310,17 @@
           <w:szCs w:val="21"/>
           <w:lang w:eastAsia="pt-BR"/>
         </w:rPr>
-        <w:t>"CASCO"</w:t>
-      </w:r>
-      <w:r>
-        <w:rPr>
-          <w:rFonts w:ascii="Consolas" w:eastAsia="Times New Roman" w:hAnsi="Consolas" w:cs="Times New Roman"/>
-          <w:color w:val="D4D4D4"/>
+        <w:t>"MARITIMOS_BASICA</w:t>
+      </w:r>
+      <w:r>
+        <w:rPr>
+          <w:rFonts w:ascii="Consolas" w:eastAsia="Times New Roman" w:hAnsi="Consolas" w:cs="Times New Roman"/>
+          <w:color w:val="CE9178"/>
           <w:sz w:val="21"/>
           <w:szCs w:val="21"/>
           <w:lang w:eastAsia="pt-BR"/>
         </w:rPr>
-        <w:t>,</w:t>
+        <w:t>”</w:t>
       </w:r>
     </w:p>
     <w:p>
@@ -4332,50 +4332,70 @@
           <w:color w:val="D4D4D4"/>
           <w:sz w:val="21"/>
           <w:szCs w:val="21"/>
+          <w:lang w:val="en-US" w:eastAsia="pt-BR"/>
+        </w:rPr>
+      </w:pPr>
+      <w:r>
+        <w:rPr>
+          <w:rFonts w:ascii="Consolas" w:eastAsia="Times New Roman" w:hAnsi="Consolas" w:cs="Times New Roman"/>
+          <w:color w:val="D4D4D4"/>
+          <w:sz w:val="21"/>
+          <w:szCs w:val="21"/>
           <w:lang w:eastAsia="pt-BR"/>
         </w:rPr>
-      </w:pPr>
+        <w:t xml:space="preserve">                  </w:t>
+      </w:r>
+      <w:r>
+        <w:rPr>
+          <w:rFonts w:ascii="Consolas" w:eastAsia="Times New Roman" w:hAnsi="Consolas" w:cs="Times New Roman"/>
+          <w:color w:val="9CDCFE"/>
+          <w:sz w:val="21"/>
+          <w:szCs w:val="21"/>
+          <w:lang w:val="en-US" w:eastAsia="pt-BR"/>
+        </w:rPr>
+        <w:t>"</w:t>
+      </w:r>
+      <w:proofErr w:type="spellStart"/>
+      <w:r>
+        <w:rPr>
+          <w:rFonts w:ascii="Consolas" w:eastAsia="Times New Roman" w:hAnsi="Consolas" w:cs="Times New Roman"/>
+          <w:color w:val="9CDCFE"/>
+          <w:sz w:val="21"/>
+          <w:szCs w:val="21"/>
+          <w:lang w:val="en-US" w:eastAsia="pt-BR"/>
+        </w:rPr>
+        <w:t>coverageDescription</w:t>
+      </w:r>
+      <w:proofErr w:type="spellEnd"/>
+      <w:r>
+        <w:rPr>
+          <w:rFonts w:ascii="Consolas" w:eastAsia="Times New Roman" w:hAnsi="Consolas" w:cs="Times New Roman"/>
+          <w:color w:val="9CDCFE"/>
+          <w:sz w:val="21"/>
+          <w:szCs w:val="21"/>
+          <w:lang w:val="en-US" w:eastAsia="pt-BR"/>
+        </w:rPr>
+        <w:t>"</w:t>
+      </w:r>
       <w:r>
         <w:rPr>
           <w:rFonts w:ascii="Consolas" w:eastAsia="Times New Roman" w:hAnsi="Consolas" w:cs="Times New Roman"/>
           <w:color w:val="D4D4D4"/>
           <w:sz w:val="21"/>
           <w:szCs w:val="21"/>
-          <w:lang w:eastAsia="pt-BR"/>
-        </w:rPr>
-        <w:t xml:space="preserve">                    </w:t>
-      </w:r>
-      <w:r>
-        <w:rPr>
-          <w:rFonts w:ascii="Consolas" w:eastAsia="Times New Roman" w:hAnsi="Consolas" w:cs="Times New Roman"/>
-          <w:color w:val="9CDCFE"/>
-          <w:sz w:val="21"/>
-          <w:szCs w:val="21"/>
-          <w:lang w:eastAsia="pt-BR"/>
-        </w:rPr>
-        <w:t>"</w:t>
-      </w:r>
-      <w:proofErr w:type="spellStart"/>
-      <w:r>
-        <w:rPr>
-          <w:rFonts w:ascii="Consolas" w:eastAsia="Times New Roman" w:hAnsi="Consolas" w:cs="Times New Roman"/>
-          <w:color w:val="9CDCFE"/>
-          <w:sz w:val="21"/>
-          <w:szCs w:val="21"/>
-          <w:lang w:eastAsia="pt-BR"/>
-        </w:rPr>
-        <w:t>coverageDescription</w:t>
-      </w:r>
-      <w:proofErr w:type="spellEnd"/>
-      <w:r>
-        <w:rPr>
-          <w:rFonts w:ascii="Consolas" w:eastAsia="Times New Roman" w:hAnsi="Consolas" w:cs="Times New Roman"/>
-          <w:color w:val="9CDCFE"/>
-          <w:sz w:val="21"/>
-          <w:szCs w:val="21"/>
-          <w:lang w:eastAsia="pt-BR"/>
-        </w:rPr>
-        <w:t>"</w:t>
+          <w:lang w:val="en-US" w:eastAsia="pt-BR"/>
+        </w:rPr>
+        <w:t xml:space="preserve">: </w:t>
+      </w:r>
+      <w:r>
+        <w:rPr>
+          <w:rFonts w:ascii="Consolas" w:eastAsia="Times New Roman" w:hAnsi="Consolas" w:cs="Times New Roman"/>
+          <w:color w:val="CE9178"/>
+          <w:sz w:val="21"/>
+          <w:szCs w:val="21"/>
+          <w:lang w:val="en-US" w:eastAsia="pt-BR"/>
+        </w:rPr>
+        <w:t>"string"</w:t>
       </w:r>
       <w:r>
         <w:rPr>
@@ -4383,49 +4403,7 @@
           <w:color w:val="D4D4D4"/>
           <w:sz w:val="21"/>
           <w:szCs w:val="21"/>
-          <w:lang w:eastAsia="pt-BR"/>
-        </w:rPr>
-        <w:t xml:space="preserve">: </w:t>
-      </w:r>
-      <w:r>
-        <w:rPr>
-          <w:rFonts w:ascii="Consolas" w:eastAsia="Times New Roman" w:hAnsi="Consolas" w:cs="Times New Roman"/>
-          <w:color w:val="CE9178"/>
-          <w:sz w:val="21"/>
-          <w:szCs w:val="21"/>
-          <w:lang w:eastAsia="pt-BR"/>
-        </w:rPr>
-        <w:t>"</w:t>
-      </w:r>
-      <w:proofErr w:type="spellStart"/>
-      <w:r>
-        <w:rPr>
-          <w:rFonts w:ascii="Consolas" w:eastAsia="Times New Roman" w:hAnsi="Consolas" w:cs="Times New Roman"/>
-          <w:color w:val="CE9178"/>
-          <w:sz w:val="21"/>
-          <w:szCs w:val="21"/>
-          <w:lang w:eastAsia="pt-BR"/>
-        </w:rPr>
-        <w:t>string</w:t>
-      </w:r>
-      <w:proofErr w:type="spellEnd"/>
-      <w:r>
-        <w:rPr>
-          <w:rFonts w:ascii="Consolas" w:eastAsia="Times New Roman" w:hAnsi="Consolas" w:cs="Times New Roman"/>
-          <w:color w:val="CE9178"/>
-          <w:sz w:val="21"/>
-          <w:szCs w:val="21"/>
-          <w:lang w:eastAsia="pt-BR"/>
-        </w:rPr>
-        <w:t>"</w:t>
-      </w:r>
-      <w:r>
-        <w:rPr>
-          <w:rFonts w:ascii="Consolas" w:eastAsia="Times New Roman" w:hAnsi="Consolas" w:cs="Times New Roman"/>
-          <w:color w:val="D4D4D4"/>
-          <w:sz w:val="21"/>
-          <w:szCs w:val="21"/>
-          <w:lang w:eastAsia="pt-BR"/>
+          <w:lang w:val="en-US" w:eastAsia="pt-BR"/>
         </w:rPr>
         <w:t>,</w:t>
       </w:r>
@@ -4439,7 +4417,7 @@
           <w:color w:val="D4D4D4"/>
           <w:sz w:val="21"/>
           <w:szCs w:val="21"/>
-          <w:lang w:eastAsia="pt-BR"/>
+          <w:lang w:val="en-US" w:eastAsia="pt-BR"/>
         </w:rPr>
       </w:pPr>
       <w:r>
@@ -4448,9 +4426,9 @@
           <w:color w:val="D4D4D4"/>
           <w:sz w:val="21"/>
           <w:szCs w:val="21"/>
-          <w:lang w:eastAsia="pt-BR"/>
-        </w:rPr>
-        <w:t xml:space="preserve">                    </w:t>
+          <w:lang w:val="en-US" w:eastAsia="pt-BR"/>
+        </w:rPr>
+        <w:t xml:space="preserve">                  </w:t>
       </w:r>
       <w:r>
         <w:rPr>
@@ -4458,7 +4436,7 @@
           <w:color w:val="9CDCFE"/>
           <w:sz w:val="21"/>
           <w:szCs w:val="21"/>
-          <w:lang w:eastAsia="pt-BR"/>
+          <w:lang w:val="en-US" w:eastAsia="pt-BR"/>
         </w:rPr>
         <w:t>"</w:t>
       </w:r>
@@ -4469,7 +4447,7 @@
           <w:color w:val="9CDCFE"/>
           <w:sz w:val="21"/>
           <w:szCs w:val="21"/>
-          <w:lang w:eastAsia="pt-BR"/>
+          <w:lang w:val="en-US" w:eastAsia="pt-BR"/>
         </w:rPr>
         <w:t>allowApartPurchase</w:t>
       </w:r>
@@ -4480,7 +4458,7 @@
           <w:color w:val="9CDCFE"/>
           <w:sz w:val="21"/>
           <w:szCs w:val="21"/>
-          <w:lang w:eastAsia="pt-BR"/>
+          <w:lang w:val="en-US" w:eastAsia="pt-BR"/>
         </w:rPr>
         <w:t>"</w:t>
       </w:r>
@@ -4490,29 +4468,27 @@
           <w:color w:val="D4D4D4"/>
           <w:sz w:val="21"/>
           <w:szCs w:val="21"/>
-          <w:lang w:eastAsia="pt-BR"/>
+          <w:lang w:val="en-US" w:eastAsia="pt-BR"/>
         </w:rPr>
         <w:t xml:space="preserve">: </w:t>
       </w:r>
-      <w:proofErr w:type="spellStart"/>
       <w:r>
         <w:rPr>
           <w:rFonts w:ascii="Consolas" w:eastAsia="Times New Roman" w:hAnsi="Consolas" w:cs="Times New Roman"/>
           <w:color w:val="569CD6"/>
           <w:sz w:val="21"/>
           <w:szCs w:val="21"/>
-          <w:lang w:eastAsia="pt-BR"/>
+          <w:lang w:val="en-US" w:eastAsia="pt-BR"/>
         </w:rPr>
         <w:t>true</w:t>
       </w:r>
-      <w:proofErr w:type="spellEnd"/>
       <w:r>
         <w:rPr>
           <w:rFonts w:ascii="Consolas" w:eastAsia="Times New Roman" w:hAnsi="Consolas" w:cs="Times New Roman"/>
           <w:color w:val="D4D4D4"/>
           <w:sz w:val="21"/>
           <w:szCs w:val="21"/>
-          <w:lang w:eastAsia="pt-BR"/>
+          <w:lang w:val="en-US" w:eastAsia="pt-BR"/>
         </w:rPr>
         <w:t>,</w:t>
       </w:r>
@@ -4526,7 +4502,7 @@
           <w:color w:val="D4D4D4"/>
           <w:sz w:val="21"/>
           <w:szCs w:val="21"/>
-          <w:lang w:eastAsia="pt-BR"/>
+          <w:lang w:val="en-US" w:eastAsia="pt-BR"/>
         </w:rPr>
       </w:pPr>
       <w:r>
@@ -4535,9 +4511,9 @@
           <w:color w:val="D4D4D4"/>
           <w:sz w:val="21"/>
           <w:szCs w:val="21"/>
-          <w:lang w:eastAsia="pt-BR"/>
-        </w:rPr>
-        <w:t xml:space="preserve">                    </w:t>
+          <w:lang w:val="en-US" w:eastAsia="pt-BR"/>
+        </w:rPr>
+        <w:t xml:space="preserve">                  </w:t>
       </w:r>
       <w:r>
         <w:rPr>
@@ -4545,7 +4521,7 @@
           <w:color w:val="9CDCFE"/>
           <w:sz w:val="21"/>
           <w:szCs w:val="21"/>
-          <w:lang w:eastAsia="pt-BR"/>
+          <w:lang w:val="en-US" w:eastAsia="pt-BR"/>
         </w:rPr>
         <w:t>"</w:t>
       </w:r>
@@ -4556,7 +4532,7 @@
           <w:color w:val="9CDCFE"/>
           <w:sz w:val="21"/>
           <w:szCs w:val="21"/>
-          <w:lang w:eastAsia="pt-BR"/>
+          <w:lang w:val="en-US" w:eastAsia="pt-BR"/>
         </w:rPr>
         <w:t>coverageAttributes</w:t>
       </w:r>
@@ -4567,7 +4543,7 @@
           <w:color w:val="9CDCFE"/>
           <w:sz w:val="21"/>
           <w:szCs w:val="21"/>
-          <w:lang w:eastAsia="pt-BR"/>
+          <w:lang w:val="en-US" w:eastAsia="pt-BR"/>
         </w:rPr>
         <w:t>"</w:t>
       </w:r>
@@ -4577,7 +4553,7 @@
           <w:color w:val="D4D4D4"/>
           <w:sz w:val="21"/>
           <w:szCs w:val="21"/>
-          <w:lang w:eastAsia="pt-BR"/>
+          <w:lang w:val="en-US" w:eastAsia="pt-BR"/>
         </w:rPr>
         <w:t>: {</w:t>
       </w:r>
@@ -4591,7 +4567,7 @@
           <w:color w:val="D4D4D4"/>
           <w:sz w:val="21"/>
           <w:szCs w:val="21"/>
-          <w:lang w:eastAsia="pt-BR"/>
+          <w:lang w:val="en-US" w:eastAsia="pt-BR"/>
         </w:rPr>
       </w:pPr>
       <w:r>
@@ -4600,9 +4576,9 @@
           <w:color w:val="D4D4D4"/>
           <w:sz w:val="21"/>
           <w:szCs w:val="21"/>
-          <w:lang w:eastAsia="pt-BR"/>
-        </w:rPr>
-        <w:t xml:space="preserve">                      </w:t>
+          <w:lang w:val="en-US" w:eastAsia="pt-BR"/>
+        </w:rPr>
+        <w:t xml:space="preserve">                    </w:t>
       </w:r>
       <w:r>
         <w:rPr>
@@ -4610,7 +4586,7 @@
           <w:color w:val="9CDCFE"/>
           <w:sz w:val="21"/>
           <w:szCs w:val="21"/>
-          <w:lang w:eastAsia="pt-BR"/>
+          <w:lang w:val="en-US" w:eastAsia="pt-BR"/>
         </w:rPr>
         <w:t>"</w:t>
       </w:r>
@@ -4621,7 +4597,7 @@
           <w:color w:val="9CDCFE"/>
           <w:sz w:val="21"/>
           <w:szCs w:val="21"/>
-          <w:lang w:eastAsia="pt-BR"/>
+          <w:lang w:val="en-US" w:eastAsia="pt-BR"/>
         </w:rPr>
         <w:t>maxLMI</w:t>
       </w:r>
@@ -4632,7 +4608,7 @@
           <w:color w:val="9CDCFE"/>
           <w:sz w:val="21"/>
           <w:szCs w:val="21"/>
-          <w:lang w:eastAsia="pt-BR"/>
+          <w:lang w:val="en-US" w:eastAsia="pt-BR"/>
         </w:rPr>
         <w:t>"</w:t>
       </w:r>
@@ -4642,7 +4618,7 @@
           <w:color w:val="D4D4D4"/>
           <w:sz w:val="21"/>
           <w:szCs w:val="21"/>
-          <w:lang w:eastAsia="pt-BR"/>
+          <w:lang w:val="en-US" w:eastAsia="pt-BR"/>
         </w:rPr>
         <w:t>: {</w:t>
       </w:r>
@@ -4656,7 +4632,7 @@
           <w:color w:val="D4D4D4"/>
           <w:sz w:val="21"/>
           <w:szCs w:val="21"/>
-          <w:lang w:eastAsia="pt-BR"/>
+          <w:lang w:val="en-US" w:eastAsia="pt-BR"/>
         </w:rPr>
       </w:pPr>
       <w:r>
@@ -4665,9 +4641,9 @@
           <w:color w:val="D4D4D4"/>
           <w:sz w:val="21"/>
           <w:szCs w:val="21"/>
-          <w:lang w:eastAsia="pt-BR"/>
-        </w:rPr>
-        <w:t xml:space="preserve">                        </w:t>
+          <w:lang w:val="en-US" w:eastAsia="pt-BR"/>
+        </w:rPr>
+        <w:t xml:space="preserve">                      </w:t>
       </w:r>
       <w:r>
         <w:rPr>
@@ -4675,31 +4651,9 @@
           <w:color w:val="9CDCFE"/>
           <w:sz w:val="21"/>
           <w:szCs w:val="21"/>
-          <w:lang w:eastAsia="pt-BR"/>
-        </w:rPr>
-        <w:t>"</w:t>
-      </w:r>
-      <w:proofErr w:type="spellStart"/>
-      <w:r>
-        <w:rPr>
-          <w:rFonts w:ascii="Consolas" w:eastAsia="Times New Roman" w:hAnsi="Consolas" w:cs="Times New Roman"/>
-          <w:color w:val="9CDCFE"/>
-          <w:sz w:val="21"/>
-          <w:szCs w:val="21"/>
-          <w:lang w:eastAsia="pt-BR"/>
-        </w:rPr>
-        <w:t>amount</w:t>
-      </w:r>
-      <w:proofErr w:type="spellEnd"/>
-      <w:r>
-        <w:rPr>
-          <w:rFonts w:ascii="Consolas" w:eastAsia="Times New Roman" w:hAnsi="Consolas" w:cs="Times New Roman"/>
-          <w:color w:val="9CDCFE"/>
-          <w:sz w:val="21"/>
-          <w:szCs w:val="21"/>
-          <w:lang w:eastAsia="pt-BR"/>
-        </w:rPr>
-        <w:t>"</w:t>
+          <w:lang w:val="en-US" w:eastAsia="pt-BR"/>
+        </w:rPr>
+        <w:t>"amount"</w:t>
       </w:r>
       <w:r>
         <w:rPr>
@@ -4707,7 +4661,7 @@
           <w:color w:val="D4D4D4"/>
           <w:sz w:val="21"/>
           <w:szCs w:val="21"/>
-          <w:lang w:eastAsia="pt-BR"/>
+          <w:lang w:val="en-US" w:eastAsia="pt-BR"/>
         </w:rPr>
         <w:t xml:space="preserve">: </w:t>
       </w:r>
@@ -4717,7 +4671,7 @@
           <w:color w:val="B5CEA8"/>
           <w:sz w:val="21"/>
           <w:szCs w:val="21"/>
-          <w:lang w:eastAsia="pt-BR"/>
+          <w:lang w:val="en-US" w:eastAsia="pt-BR"/>
         </w:rPr>
         <w:t>0</w:t>
       </w:r>
@@ -4727,7 +4681,7 @@
           <w:color w:val="D4D4D4"/>
           <w:sz w:val="21"/>
           <w:szCs w:val="21"/>
-          <w:lang w:eastAsia="pt-BR"/>
+          <w:lang w:val="en-US" w:eastAsia="pt-BR"/>
         </w:rPr>
         <w:t>,</w:t>
       </w:r>
@@ -4741,7 +4695,7 @@
           <w:color w:val="D4D4D4"/>
           <w:sz w:val="21"/>
           <w:szCs w:val="21"/>
-          <w:lang w:eastAsia="pt-BR"/>
+          <w:lang w:val="en-US" w:eastAsia="pt-BR"/>
         </w:rPr>
       </w:pPr>
       <w:r>
@@ -4750,9 +4704,9 @@
           <w:color w:val="D4D4D4"/>
           <w:sz w:val="21"/>
           <w:szCs w:val="21"/>
-          <w:lang w:eastAsia="pt-BR"/>
-        </w:rPr>
-        <w:t xml:space="preserve">                        </w:t>
+          <w:lang w:val="en-US" w:eastAsia="pt-BR"/>
+        </w:rPr>
+        <w:t xml:space="preserve">                      </w:t>
       </w:r>
       <w:r>
         <w:rPr>
@@ -4760,31 +4714,9 @@
           <w:color w:val="9CDCFE"/>
           <w:sz w:val="21"/>
           <w:szCs w:val="21"/>
-          <w:lang w:eastAsia="pt-BR"/>
-        </w:rPr>
-        <w:t>"</w:t>
-      </w:r>
-      <w:proofErr w:type="spellStart"/>
-      <w:r>
-        <w:rPr>
-          <w:rFonts w:ascii="Consolas" w:eastAsia="Times New Roman" w:hAnsi="Consolas" w:cs="Times New Roman"/>
-          <w:color w:val="9CDCFE"/>
-          <w:sz w:val="21"/>
-          <w:szCs w:val="21"/>
-          <w:lang w:eastAsia="pt-BR"/>
-        </w:rPr>
-        <w:t>unit</w:t>
-      </w:r>
-      <w:proofErr w:type="spellEnd"/>
-      <w:r>
-        <w:rPr>
-          <w:rFonts w:ascii="Consolas" w:eastAsia="Times New Roman" w:hAnsi="Consolas" w:cs="Times New Roman"/>
-          <w:color w:val="9CDCFE"/>
-          <w:sz w:val="21"/>
-          <w:szCs w:val="21"/>
-          <w:lang w:eastAsia="pt-BR"/>
-        </w:rPr>
-        <w:t>"</w:t>
+          <w:lang w:val="en-US" w:eastAsia="pt-BR"/>
+        </w:rPr>
+        <w:t>"unit"</w:t>
       </w:r>
       <w:r>
         <w:rPr>
@@ -4792,7 +4724,7 @@
           <w:color w:val="D4D4D4"/>
           <w:sz w:val="21"/>
           <w:szCs w:val="21"/>
-          <w:lang w:eastAsia="pt-BR"/>
+          <w:lang w:val="en-US" w:eastAsia="pt-BR"/>
         </w:rPr>
         <w:t>: {</w:t>
       </w:r>
@@ -4806,7 +4738,7 @@
           <w:color w:val="D4D4D4"/>
           <w:sz w:val="21"/>
           <w:szCs w:val="21"/>
-          <w:lang w:eastAsia="pt-BR"/>
+          <w:lang w:val="en-US" w:eastAsia="pt-BR"/>
         </w:rPr>
       </w:pPr>
       <w:r>
@@ -4815,9 +4747,9 @@
           <w:color w:val="D4D4D4"/>
           <w:sz w:val="21"/>
           <w:szCs w:val="21"/>
-          <w:lang w:eastAsia="pt-BR"/>
-        </w:rPr>
-        <w:t xml:space="preserve">                          </w:t>
+          <w:lang w:val="en-US" w:eastAsia="pt-BR"/>
+        </w:rPr>
+        <w:t xml:space="preserve">                        </w:t>
       </w:r>
       <w:r>
         <w:rPr>
@@ -4825,31 +4757,9 @@
           <w:color w:val="9CDCFE"/>
           <w:sz w:val="21"/>
           <w:szCs w:val="21"/>
-          <w:lang w:eastAsia="pt-BR"/>
-        </w:rPr>
-        <w:t>"</w:t>
-      </w:r>
-      <w:proofErr w:type="spellStart"/>
-      <w:r>
-        <w:rPr>
-          <w:rFonts w:ascii="Consolas" w:eastAsia="Times New Roman" w:hAnsi="Consolas" w:cs="Times New Roman"/>
-          <w:color w:val="9CDCFE"/>
-          <w:sz w:val="21"/>
-          <w:szCs w:val="21"/>
-          <w:lang w:eastAsia="pt-BR"/>
-        </w:rPr>
-        <w:t>code</w:t>
-      </w:r>
-      <w:proofErr w:type="spellEnd"/>
-      <w:r>
-        <w:rPr>
-          <w:rFonts w:ascii="Consolas" w:eastAsia="Times New Roman" w:hAnsi="Consolas" w:cs="Times New Roman"/>
-          <w:color w:val="9CDCFE"/>
-          <w:sz w:val="21"/>
-          <w:szCs w:val="21"/>
-          <w:lang w:eastAsia="pt-BR"/>
-        </w:rPr>
-        <w:t>"</w:t>
+          <w:lang w:val="en-US" w:eastAsia="pt-BR"/>
+        </w:rPr>
+        <w:t>"code"</w:t>
       </w:r>
       <w:r>
         <w:rPr>
@@ -4857,7 +4767,7 @@
           <w:color w:val="D4D4D4"/>
           <w:sz w:val="21"/>
           <w:szCs w:val="21"/>
-          <w:lang w:eastAsia="pt-BR"/>
+          <w:lang w:val="en-US" w:eastAsia="pt-BR"/>
         </w:rPr>
         <w:t xml:space="preserve">: </w:t>
       </w:r>
@@ -4867,7 +4777,7 @@
           <w:color w:val="CE9178"/>
           <w:sz w:val="21"/>
           <w:szCs w:val="21"/>
-          <w:lang w:eastAsia="pt-BR"/>
+          <w:lang w:val="en-US" w:eastAsia="pt-BR"/>
         </w:rPr>
         <w:t>"R$"</w:t>
       </w:r>
@@ -4877,7 +4787,7 @@
           <w:color w:val="D4D4D4"/>
           <w:sz w:val="21"/>
           <w:szCs w:val="21"/>
-          <w:lang w:eastAsia="pt-BR"/>
+          <w:lang w:val="en-US" w:eastAsia="pt-BR"/>
         </w:rPr>
         <w:t>,</w:t>
       </w:r>
@@ -4891,7 +4801,7 @@
           <w:color w:val="D4D4D4"/>
           <w:sz w:val="21"/>
           <w:szCs w:val="21"/>
-          <w:lang w:eastAsia="pt-BR"/>
+          <w:lang w:val="en-US" w:eastAsia="pt-BR"/>
         </w:rPr>
       </w:pPr>
       <w:r>
@@ -4900,9 +4810,9 @@
           <w:color w:val="D4D4D4"/>
           <w:sz w:val="21"/>
           <w:szCs w:val="21"/>
-          <w:lang w:eastAsia="pt-BR"/>
-        </w:rPr>
-        <w:t xml:space="preserve">                          </w:t>
+          <w:lang w:val="en-US" w:eastAsia="pt-BR"/>
+        </w:rPr>
+        <w:t xml:space="preserve">                        </w:t>
       </w:r>
       <w:r>
         <w:rPr>
@@ -4910,31 +4820,9 @@
           <w:color w:val="9CDCFE"/>
           <w:sz w:val="21"/>
           <w:szCs w:val="21"/>
-          <w:lang w:eastAsia="pt-BR"/>
-        </w:rPr>
-        <w:t>"</w:t>
-      </w:r>
-      <w:proofErr w:type="spellStart"/>
-      <w:r>
-        <w:rPr>
-          <w:rFonts w:ascii="Consolas" w:eastAsia="Times New Roman" w:hAnsi="Consolas" w:cs="Times New Roman"/>
-          <w:color w:val="9CDCFE"/>
-          <w:sz w:val="21"/>
-          <w:szCs w:val="21"/>
-          <w:lang w:eastAsia="pt-BR"/>
-        </w:rPr>
-        <w:t>description</w:t>
-      </w:r>
-      <w:proofErr w:type="spellEnd"/>
-      <w:r>
-        <w:rPr>
-          <w:rFonts w:ascii="Consolas" w:eastAsia="Times New Roman" w:hAnsi="Consolas" w:cs="Times New Roman"/>
-          <w:color w:val="9CDCFE"/>
-          <w:sz w:val="21"/>
-          <w:szCs w:val="21"/>
-          <w:lang w:eastAsia="pt-BR"/>
-        </w:rPr>
-        <w:t>"</w:t>
+          <w:lang w:val="en-US" w:eastAsia="pt-BR"/>
+        </w:rPr>
+        <w:t>"description"</w:t>
       </w:r>
       <w:r>
         <w:rPr>
@@ -4942,7 +4830,7 @@
           <w:color w:val="D4D4D4"/>
           <w:sz w:val="21"/>
           <w:szCs w:val="21"/>
-          <w:lang w:eastAsia="pt-BR"/>
+          <w:lang w:val="en-US" w:eastAsia="pt-BR"/>
         </w:rPr>
         <w:t xml:space="preserve">: </w:t>
       </w:r>
@@ -4952,7 +4840,7 @@
           <w:color w:val="CE9178"/>
           <w:sz w:val="21"/>
           <w:szCs w:val="21"/>
-          <w:lang w:eastAsia="pt-BR"/>
+          <w:lang w:val="en-US" w:eastAsia="pt-BR"/>
         </w:rPr>
         <w:t>"REAL"</w:t>
       </w:r>
@@ -4966,7 +4854,7 @@
           <w:color w:val="D4D4D4"/>
           <w:sz w:val="21"/>
           <w:szCs w:val="21"/>
-          <w:lang w:eastAsia="pt-BR"/>
+          <w:lang w:val="en-US" w:eastAsia="pt-BR"/>
         </w:rPr>
       </w:pPr>
       <w:r>
@@ -4975,9 +4863,9 @@
           <w:color w:val="D4D4D4"/>
           <w:sz w:val="21"/>
           <w:szCs w:val="21"/>
-          <w:lang w:eastAsia="pt-BR"/>
-        </w:rPr>
-        <w:t>                        }</w:t>
+          <w:lang w:val="en-US" w:eastAsia="pt-BR"/>
+        </w:rPr>
+        <w:t>                      }</w:t>
       </w:r>
     </w:p>
     <w:p>
@@ -4989,7 +4877,7 @@
           <w:color w:val="D4D4D4"/>
           <w:sz w:val="21"/>
           <w:szCs w:val="21"/>
-          <w:lang w:eastAsia="pt-BR"/>
+          <w:lang w:val="en-US" w:eastAsia="pt-BR"/>
         </w:rPr>
       </w:pPr>
       <w:r>
@@ -4998,9 +4886,9 @@
           <w:color w:val="D4D4D4"/>
           <w:sz w:val="21"/>
           <w:szCs w:val="21"/>
-          <w:lang w:eastAsia="pt-BR"/>
-        </w:rPr>
-        <w:t>                      }</w:t>
+          <w:lang w:val="en-US" w:eastAsia="pt-BR"/>
+        </w:rPr>
+        <w:t>                    }</w:t>
       </w:r>
     </w:p>
     <w:p>
@@ -5012,7 +4900,7 @@
           <w:color w:val="D4D4D4"/>
           <w:sz w:val="21"/>
           <w:szCs w:val="21"/>
-          <w:lang w:eastAsia="pt-BR"/>
+          <w:lang w:val="en-US" w:eastAsia="pt-BR"/>
         </w:rPr>
       </w:pPr>
       <w:r>
@@ -5021,9 +4909,9 @@
           <w:color w:val="D4D4D4"/>
           <w:sz w:val="21"/>
           <w:szCs w:val="21"/>
-          <w:lang w:eastAsia="pt-BR"/>
-        </w:rPr>
-        <w:t>                    }</w:t>
+          <w:lang w:val="en-US" w:eastAsia="pt-BR"/>
+        </w:rPr>
+        <w:t>                  }</w:t>
       </w:r>
     </w:p>
     <w:p>
@@ -5035,7 +4923,7 @@
           <w:color w:val="D4D4D4"/>
           <w:sz w:val="21"/>
           <w:szCs w:val="21"/>
-          <w:lang w:eastAsia="pt-BR"/>
+          <w:lang w:val="en-US" w:eastAsia="pt-BR"/>
         </w:rPr>
       </w:pPr>
       <w:r>
@@ -5044,9 +4932,9 @@
           <w:color w:val="D4D4D4"/>
           <w:sz w:val="21"/>
           <w:szCs w:val="21"/>
-          <w:lang w:eastAsia="pt-BR"/>
-        </w:rPr>
-        <w:t>                  }</w:t>
+          <w:lang w:val="en-US" w:eastAsia="pt-BR"/>
+        </w:rPr>
+        <w:t>                }</w:t>
       </w:r>
     </w:p>
     <w:p>
@@ -5058,7 +4946,7 @@
           <w:color w:val="D4D4D4"/>
           <w:sz w:val="21"/>
           <w:szCs w:val="21"/>
-          <w:lang w:eastAsia="pt-BR"/>
+          <w:lang w:val="en-US" w:eastAsia="pt-BR"/>
         </w:rPr>
       </w:pPr>
       <w:r>
@@ -5067,9 +4955,9 @@
           <w:color w:val="D4D4D4"/>
           <w:sz w:val="21"/>
           <w:szCs w:val="21"/>
-          <w:lang w:eastAsia="pt-BR"/>
-        </w:rPr>
-        <w:t>                ],</w:t>
+          <w:lang w:val="en-US" w:eastAsia="pt-BR"/>
+        </w:rPr>
+        <w:t>              ],</w:t>
       </w:r>
     </w:p>
     <w:p>
@@ -5081,7 +4969,7 @@
           <w:color w:val="D4D4D4"/>
           <w:sz w:val="21"/>
           <w:szCs w:val="21"/>
-          <w:lang w:eastAsia="pt-BR"/>
+          <w:lang w:val="en-US" w:eastAsia="pt-BR"/>
         </w:rPr>
       </w:pPr>
       <w:r>
@@ -5090,9 +4978,9 @@
           <w:color w:val="D4D4D4"/>
           <w:sz w:val="21"/>
           <w:szCs w:val="21"/>
-          <w:lang w:eastAsia="pt-BR"/>
-        </w:rPr>
-        <w:t xml:space="preserve">                </w:t>
+          <w:lang w:val="en-US" w:eastAsia="pt-BR"/>
+        </w:rPr>
+        <w:t xml:space="preserve">              </w:t>
       </w:r>
       <w:r>
         <w:rPr>
@@ -5100,31 +4988,9 @@
           <w:color w:val="9CDCFE"/>
           <w:sz w:val="21"/>
           <w:szCs w:val="21"/>
-          <w:lang w:eastAsia="pt-BR"/>
-        </w:rPr>
-        <w:t>"</w:t>
-      </w:r>
-      <w:proofErr w:type="spellStart"/>
-      <w:r>
-        <w:rPr>
-          <w:rFonts w:ascii="Consolas" w:eastAsia="Times New Roman" w:hAnsi="Consolas" w:cs="Times New Roman"/>
-          <w:color w:val="9CDCFE"/>
-          <w:sz w:val="21"/>
-          <w:szCs w:val="21"/>
-          <w:lang w:eastAsia="pt-BR"/>
-        </w:rPr>
-        <w:t>traits</w:t>
-      </w:r>
-      <w:proofErr w:type="spellEnd"/>
-      <w:r>
-        <w:rPr>
-          <w:rFonts w:ascii="Consolas" w:eastAsia="Times New Roman" w:hAnsi="Consolas" w:cs="Times New Roman"/>
-          <w:color w:val="9CDCFE"/>
-          <w:sz w:val="21"/>
-          <w:szCs w:val="21"/>
-          <w:lang w:eastAsia="pt-BR"/>
-        </w:rPr>
-        <w:t>"</w:t>
+          <w:lang w:val="en-US" w:eastAsia="pt-BR"/>
+        </w:rPr>
+        <w:t>"traits"</w:t>
       </w:r>
       <w:r>
         <w:rPr>
@@ -5132,7 +4998,7 @@
           <w:color w:val="D4D4D4"/>
           <w:sz w:val="21"/>
           <w:szCs w:val="21"/>
-          <w:lang w:eastAsia="pt-BR"/>
+          <w:lang w:val="en-US" w:eastAsia="pt-BR"/>
         </w:rPr>
         <w:t xml:space="preserve">: </w:t>
       </w:r>
@@ -5142,7 +5008,7 @@
           <w:color w:val="569CD6"/>
           <w:sz w:val="21"/>
           <w:szCs w:val="21"/>
-          <w:lang w:eastAsia="pt-BR"/>
+          <w:lang w:val="en-US" w:eastAsia="pt-BR"/>
         </w:rPr>
         <w:t>false</w:t>
       </w:r>
@@ -5152,7 +5018,7 @@
           <w:color w:val="D4D4D4"/>
           <w:sz w:val="21"/>
           <w:szCs w:val="21"/>
-          <w:lang w:eastAsia="pt-BR"/>
+          <w:lang w:val="en-US" w:eastAsia="pt-BR"/>
         </w:rPr>
         <w:t>,</w:t>
       </w:r>
@@ -5166,7 +5032,7 @@
           <w:color w:val="D4D4D4"/>
           <w:sz w:val="21"/>
           <w:szCs w:val="21"/>
-          <w:lang w:eastAsia="pt-BR"/>
+          <w:lang w:val="en-US" w:eastAsia="pt-BR"/>
         </w:rPr>
       </w:pPr>
       <w:r>
@@ -5175,9 +5041,9 @@
           <w:color w:val="D4D4D4"/>
           <w:sz w:val="21"/>
           <w:szCs w:val="21"/>
-          <w:lang w:eastAsia="pt-BR"/>
-        </w:rPr>
-        <w:t xml:space="preserve">                </w:t>
+          <w:lang w:val="en-US" w:eastAsia="pt-BR"/>
+        </w:rPr>
+        <w:t xml:space="preserve">              </w:t>
       </w:r>
       <w:r>
         <w:rPr>
@@ -5185,7 +5051,7 @@
           <w:color w:val="9CDCFE"/>
           <w:sz w:val="21"/>
           <w:szCs w:val="21"/>
-          <w:lang w:eastAsia="pt-BR"/>
+          <w:lang w:val="en-US" w:eastAsia="pt-BR"/>
         </w:rPr>
         <w:t>"</w:t>
       </w:r>
@@ -5196,9 +5062,9 @@
           <w:color w:val="9CDCFE"/>
           <w:sz w:val="21"/>
           <w:szCs w:val="21"/>
-          <w:lang w:eastAsia="pt-BR"/>
-        </w:rPr>
-        <w:t>termsAndConditions</w:t>
+          <w:lang w:val="en-US" w:eastAsia="pt-BR"/>
+        </w:rPr>
+        <w:t>premiumRates</w:t>
       </w:r>
       <w:proofErr w:type="spellEnd"/>
       <w:r>
@@ -5207,7 +5073,7 @@
           <w:color w:val="9CDCFE"/>
           <w:sz w:val="21"/>
           <w:szCs w:val="21"/>
-          <w:lang w:eastAsia="pt-BR"/>
+          <w:lang w:val="en-US" w:eastAsia="pt-BR"/>
         </w:rPr>
         <w:t>"</w:t>
       </w:r>
@@ -5217,9 +5083,9 @@
           <w:color w:val="D4D4D4"/>
           <w:sz w:val="21"/>
           <w:szCs w:val="21"/>
-          <w:lang w:eastAsia="pt-BR"/>
-        </w:rPr>
-        <w:t>: {</w:t>
+          <w:lang w:val="en-US" w:eastAsia="pt-BR"/>
+        </w:rPr>
+        <w:t>: [</w:t>
       </w:r>
     </w:p>
     <w:p>
@@ -5240,71 +5106,41 @@
           <w:color w:val="D4D4D4"/>
           <w:sz w:val="21"/>
           <w:szCs w:val="21"/>
+          <w:lang w:val="en-US" w:eastAsia="pt-BR"/>
+        </w:rPr>
+        <w:t xml:space="preserve">                </w:t>
+      </w:r>
+      <w:r>
+        <w:rPr>
+          <w:rFonts w:ascii="Consolas" w:eastAsia="Times New Roman" w:hAnsi="Consolas" w:cs="Times New Roman"/>
+          <w:color w:val="CE9178"/>
+          <w:sz w:val="21"/>
+          <w:szCs w:val="21"/>
           <w:lang w:eastAsia="pt-BR"/>
         </w:rPr>
-        <w:t xml:space="preserve">                  </w:t>
-      </w:r>
-      <w:r>
-        <w:rPr>
-          <w:rFonts w:ascii="Consolas" w:eastAsia="Times New Roman" w:hAnsi="Consolas" w:cs="Times New Roman"/>
-          <w:color w:val="9CDCFE"/>
+        <w:t>"</w:t>
+      </w:r>
+      <w:proofErr w:type="spellStart"/>
+      <w:r>
+        <w:rPr>
+          <w:rFonts w:ascii="Consolas" w:eastAsia="Times New Roman" w:hAnsi="Consolas" w:cs="Times New Roman"/>
+          <w:color w:val="CE9178"/>
           <w:sz w:val="21"/>
           <w:szCs w:val="21"/>
           <w:lang w:eastAsia="pt-BR"/>
         </w:rPr>
+        <w:t>string</w:t>
+      </w:r>
+      <w:proofErr w:type="spellEnd"/>
+      <w:r>
+        <w:rPr>
+          <w:rFonts w:ascii="Consolas" w:eastAsia="Times New Roman" w:hAnsi="Consolas" w:cs="Times New Roman"/>
+          <w:color w:val="CE9178"/>
+          <w:sz w:val="21"/>
+          <w:szCs w:val="21"/>
+          <w:lang w:eastAsia="pt-BR"/>
+        </w:rPr>
         <w:t>"</w:t>
-      </w:r>
-      <w:proofErr w:type="spellStart"/>
-      <w:r>
-        <w:rPr>
-          <w:rFonts w:ascii="Consolas" w:eastAsia="Times New Roman" w:hAnsi="Consolas" w:cs="Times New Roman"/>
-          <w:color w:val="9CDCFE"/>
-          <w:sz w:val="21"/>
-          <w:szCs w:val="21"/>
-          <w:lang w:eastAsia="pt-BR"/>
-        </w:rPr>
-        <w:t>susepProcessNumber</w:t>
-      </w:r>
-      <w:proofErr w:type="spellEnd"/>
-      <w:r>
-        <w:rPr>
-          <w:rFonts w:ascii="Consolas" w:eastAsia="Times New Roman" w:hAnsi="Consolas" w:cs="Times New Roman"/>
-          <w:color w:val="9CDCFE"/>
-          <w:sz w:val="21"/>
-          <w:szCs w:val="21"/>
-          <w:lang w:eastAsia="pt-BR"/>
-        </w:rPr>
-        <w:t>"</w:t>
-      </w:r>
-      <w:r>
-        <w:rPr>
-          <w:rFonts w:ascii="Consolas" w:eastAsia="Times New Roman" w:hAnsi="Consolas" w:cs="Times New Roman"/>
-          <w:color w:val="D4D4D4"/>
-          <w:sz w:val="21"/>
-          <w:szCs w:val="21"/>
-          <w:lang w:eastAsia="pt-BR"/>
-        </w:rPr>
-        <w:t xml:space="preserve">: </w:t>
-      </w:r>
-      <w:r>
-        <w:rPr>
-          <w:rFonts w:ascii="Consolas" w:eastAsia="Times New Roman" w:hAnsi="Consolas" w:cs="Times New Roman"/>
-          <w:color w:val="CE9178"/>
-          <w:sz w:val="21"/>
-          <w:szCs w:val="21"/>
-          <w:lang w:eastAsia="pt-BR"/>
-        </w:rPr>
-        <w:t>"15414622222222222"</w:t>
-      </w:r>
-      <w:r>
-        <w:rPr>
-          <w:rFonts w:ascii="Consolas" w:eastAsia="Times New Roman" w:hAnsi="Consolas" w:cs="Times New Roman"/>
-          <w:color w:val="D4D4D4"/>
-          <w:sz w:val="21"/>
-          <w:szCs w:val="21"/>
-          <w:lang w:eastAsia="pt-BR"/>
-        </w:rPr>
-        <w:t>,</w:t>
       </w:r>
     </w:p>
     <w:p>
@@ -5316,7 +5152,7 @@
           <w:color w:val="D4D4D4"/>
           <w:sz w:val="21"/>
           <w:szCs w:val="21"/>
-          <w:lang w:val="en-US" w:eastAsia="pt-BR"/>
+          <w:lang w:eastAsia="pt-BR"/>
         </w:rPr>
       </w:pPr>
       <w:r>
@@ -5325,39 +5161,9 @@
           <w:color w:val="D4D4D4"/>
           <w:sz w:val="21"/>
           <w:szCs w:val="21"/>
-          <w:lang w:val="en-US" w:eastAsia="pt-BR"/>
-        </w:rPr>
-        <w:t xml:space="preserve">                  </w:t>
-      </w:r>
-      <w:r>
-        <w:rPr>
-          <w:rFonts w:ascii="Consolas" w:eastAsia="Times New Roman" w:hAnsi="Consolas" w:cs="Times New Roman"/>
-          <w:color w:val="9CDCFE"/>
-          <w:sz w:val="21"/>
-          <w:szCs w:val="21"/>
-          <w:lang w:val="en-US" w:eastAsia="pt-BR"/>
-        </w:rPr>
-        <w:t>"definition"</w:t>
-      </w:r>
-      <w:r>
-        <w:rPr>
-          <w:rFonts w:ascii="Consolas" w:eastAsia="Times New Roman" w:hAnsi="Consolas" w:cs="Times New Roman"/>
-          <w:color w:val="D4D4D4"/>
-          <w:sz w:val="21"/>
-          <w:szCs w:val="21"/>
-          <w:lang w:val="en-US" w:eastAsia="pt-BR"/>
-        </w:rPr>
-        <w:t xml:space="preserve">: </w:t>
-      </w:r>
-      <w:r>
-        <w:rPr>
-          <w:rFonts w:ascii="Consolas" w:eastAsia="Times New Roman" w:hAnsi="Consolas" w:cs="Times New Roman"/>
-          <w:color w:val="CE9178"/>
-          <w:sz w:val="21"/>
-          <w:szCs w:val="21"/>
-          <w:lang w:val="en-US" w:eastAsia="pt-BR"/>
-        </w:rPr>
-        <w:t>"https://www.seguradora.com.br/produto/tradicional/pdf/condicoes_gerais.pdf"</w:t>
+          <w:lang w:eastAsia="pt-BR"/>
+        </w:rPr>
+        <w:t>              ],</w:t>
       </w:r>
     </w:p>
     <w:p>
@@ -5369,7 +5175,7 @@
           <w:color w:val="D4D4D4"/>
           <w:sz w:val="21"/>
           <w:szCs w:val="21"/>
-          <w:lang w:val="en-US" w:eastAsia="pt-BR"/>
+          <w:lang w:eastAsia="pt-BR"/>
         </w:rPr>
       </w:pPr>
       <w:r>
@@ -5378,10 +5184,51 @@
           <w:color w:val="D4D4D4"/>
           <w:sz w:val="21"/>
           <w:szCs w:val="21"/>
-          <w:lang w:val="en-US" w:eastAsia="pt-BR"/>
-        </w:rPr>
-        <w:lastRenderedPageBreak/>
-        <w:t>                },</w:t>
+          <w:lang w:eastAsia="pt-BR"/>
+        </w:rPr>
+        <w:t xml:space="preserve">              </w:t>
+      </w:r>
+      <w:r>
+        <w:rPr>
+          <w:rFonts w:ascii="Consolas" w:eastAsia="Times New Roman" w:hAnsi="Consolas" w:cs="Times New Roman"/>
+          <w:color w:val="9CDCFE"/>
+          <w:sz w:val="21"/>
+          <w:szCs w:val="21"/>
+          <w:lang w:eastAsia="pt-BR"/>
+        </w:rPr>
+        <w:t>"</w:t>
+      </w:r>
+      <w:proofErr w:type="spellStart"/>
+      <w:r>
+        <w:rPr>
+          <w:rFonts w:ascii="Consolas" w:eastAsia="Times New Roman" w:hAnsi="Consolas" w:cs="Times New Roman"/>
+          <w:color w:val="9CDCFE"/>
+          <w:sz w:val="21"/>
+          <w:szCs w:val="21"/>
+          <w:lang w:eastAsia="pt-BR"/>
+        </w:rPr>
+        <w:t>validity</w:t>
+      </w:r>
+      <w:proofErr w:type="spellEnd"/>
+      <w:r>
+        <w:rPr>
+          <w:rFonts w:ascii="Consolas" w:eastAsia="Times New Roman" w:hAnsi="Consolas" w:cs="Times New Roman"/>
+          <w:color w:val="9CDCFE"/>
+          <w:sz w:val="21"/>
+          <w:szCs w:val="21"/>
+          <w:lang w:eastAsia="pt-BR"/>
+        </w:rPr>
+        <w:t>"</w:t>
+      </w:r>
+      <w:r>
+        <w:rPr>
+          <w:rFonts w:ascii="Consolas" w:eastAsia="Times New Roman" w:hAnsi="Consolas" w:cs="Times New Roman"/>
+          <w:color w:val="D4D4D4"/>
+          <w:sz w:val="21"/>
+          <w:szCs w:val="21"/>
+          <w:lang w:eastAsia="pt-BR"/>
+        </w:rPr>
+        <w:t>: {</w:t>
       </w:r>
     </w:p>
     <w:p>
@@ -5402,29 +5249,29 @@
           <w:color w:val="D4D4D4"/>
           <w:sz w:val="21"/>
           <w:szCs w:val="21"/>
+          <w:lang w:eastAsia="pt-BR"/>
+        </w:rPr>
+        <w:t xml:space="preserve">                </w:t>
+      </w:r>
+      <w:r>
+        <w:rPr>
+          <w:rFonts w:ascii="Consolas" w:eastAsia="Times New Roman" w:hAnsi="Consolas" w:cs="Times New Roman"/>
+          <w:color w:val="9CDCFE"/>
+          <w:sz w:val="21"/>
+          <w:szCs w:val="21"/>
           <w:lang w:val="en-US" w:eastAsia="pt-BR"/>
         </w:rPr>
-        <w:t xml:space="preserve">                </w:t>
-      </w:r>
-      <w:r>
-        <w:rPr>
-          <w:rFonts w:ascii="Consolas" w:eastAsia="Times New Roman" w:hAnsi="Consolas" w:cs="Times New Roman"/>
-          <w:color w:val="9CDCFE"/>
+        <w:t>"term"</w:t>
+      </w:r>
+      <w:r>
+        <w:rPr>
+          <w:rFonts w:ascii="Consolas" w:eastAsia="Times New Roman" w:hAnsi="Consolas" w:cs="Times New Roman"/>
+          <w:color w:val="D4D4D4"/>
           <w:sz w:val="21"/>
           <w:szCs w:val="21"/>
           <w:lang w:val="en-US" w:eastAsia="pt-BR"/>
         </w:rPr>
-        <w:t>"validity"</w:t>
-      </w:r>
-      <w:r>
-        <w:rPr>
-          <w:rFonts w:ascii="Consolas" w:eastAsia="Times New Roman" w:hAnsi="Consolas" w:cs="Times New Roman"/>
-          <w:color w:val="D4D4D4"/>
-          <w:sz w:val="21"/>
-          <w:szCs w:val="21"/>
-          <w:lang w:val="en-US" w:eastAsia="pt-BR"/>
-        </w:rPr>
-        <w:t>: {</w:t>
+        <w:t>: [</w:t>
       </w:r>
     </w:p>
     <w:p>
@@ -5452,22 +5299,12 @@
       <w:r>
         <w:rPr>
           <w:rFonts w:ascii="Consolas" w:eastAsia="Times New Roman" w:hAnsi="Consolas" w:cs="Times New Roman"/>
-          <w:color w:val="9CDCFE"/>
+          <w:color w:val="CE9178"/>
           <w:sz w:val="21"/>
           <w:szCs w:val="21"/>
           <w:lang w:val="en-US" w:eastAsia="pt-BR"/>
         </w:rPr>
-        <w:t>"term"</w:t>
-      </w:r>
-      <w:r>
-        <w:rPr>
-          <w:rFonts w:ascii="Consolas" w:eastAsia="Times New Roman" w:hAnsi="Consolas" w:cs="Times New Roman"/>
-          <w:color w:val="D4D4D4"/>
-          <w:sz w:val="21"/>
-          <w:szCs w:val="21"/>
-          <w:lang w:val="en-US" w:eastAsia="pt-BR"/>
-        </w:rPr>
-        <w:t>: [</w:t>
+        <w:t>"ANUAL"</w:t>
       </w:r>
     </w:p>
     <w:p>
@@ -5490,17 +5327,7 @@
           <w:szCs w:val="21"/>
           <w:lang w:val="en-US" w:eastAsia="pt-BR"/>
         </w:rPr>
-        <w:t xml:space="preserve">                    </w:t>
-      </w:r>
-      <w:r>
-        <w:rPr>
-          <w:rFonts w:ascii="Consolas" w:eastAsia="Times New Roman" w:hAnsi="Consolas" w:cs="Times New Roman"/>
-          <w:color w:val="CE9178"/>
-          <w:sz w:val="21"/>
-          <w:szCs w:val="21"/>
-          <w:lang w:val="en-US" w:eastAsia="pt-BR"/>
-        </w:rPr>
-        <w:t>"ANUAL"</w:t>
+        <w:t>                ],</w:t>
       </w:r>
     </w:p>
     <w:p>
@@ -5523,7 +5350,59 @@
           <w:szCs w:val="21"/>
           <w:lang w:val="en-US" w:eastAsia="pt-BR"/>
         </w:rPr>
-        <w:t>                  ],</w:t>
+        <w:t xml:space="preserve">                </w:t>
+      </w:r>
+      <w:r>
+        <w:rPr>
+          <w:rFonts w:ascii="Consolas" w:eastAsia="Times New Roman" w:hAnsi="Consolas" w:cs="Times New Roman"/>
+          <w:color w:val="9CDCFE"/>
+          <w:sz w:val="21"/>
+          <w:szCs w:val="21"/>
+          <w:lang w:val="en-US" w:eastAsia="pt-BR"/>
+        </w:rPr>
+        <w:t>"</w:t>
+      </w:r>
+      <w:proofErr w:type="spellStart"/>
+      <w:r>
+        <w:rPr>
+          <w:rFonts w:ascii="Consolas" w:eastAsia="Times New Roman" w:hAnsi="Consolas" w:cs="Times New Roman"/>
+          <w:color w:val="9CDCFE"/>
+          <w:sz w:val="21"/>
+          <w:szCs w:val="21"/>
+          <w:lang w:val="en-US" w:eastAsia="pt-BR"/>
+        </w:rPr>
+        <w:t>termOthers</w:t>
+      </w:r>
+      <w:proofErr w:type="spellEnd"/>
+      <w:r>
+        <w:rPr>
+          <w:rFonts w:ascii="Consolas" w:eastAsia="Times New Roman" w:hAnsi="Consolas" w:cs="Times New Roman"/>
+          <w:color w:val="9CDCFE"/>
+          <w:sz w:val="21"/>
+          <w:szCs w:val="21"/>
+          <w:lang w:val="en-US" w:eastAsia="pt-BR"/>
+        </w:rPr>
+        <w:t>"</w:t>
+      </w:r>
+      <w:r>
+        <w:rPr>
+          <w:rFonts w:ascii="Consolas" w:eastAsia="Times New Roman" w:hAnsi="Consolas" w:cs="Times New Roman"/>
+          <w:color w:val="D4D4D4"/>
+          <w:sz w:val="21"/>
+          <w:szCs w:val="21"/>
+          <w:lang w:val="en-US" w:eastAsia="pt-BR"/>
+        </w:rPr>
+        <w:t xml:space="preserve">: </w:t>
+      </w:r>
+      <w:r>
+        <w:rPr>
+          <w:rFonts w:ascii="Consolas" w:eastAsia="Times New Roman" w:hAnsi="Consolas" w:cs="Times New Roman"/>
+          <w:color w:val="CE9178"/>
+          <w:sz w:val="21"/>
+          <w:szCs w:val="21"/>
+          <w:lang w:val="en-US" w:eastAsia="pt-BR"/>
+        </w:rPr>
+        <w:t>"string"</w:t>
       </w:r>
     </w:p>
     <w:p>
@@ -5546,37 +5425,7 @@
           <w:szCs w:val="21"/>
           <w:lang w:val="en-US" w:eastAsia="pt-BR"/>
         </w:rPr>
-        <w:t xml:space="preserve">                  </w:t>
-      </w:r>
-      <w:r>
-        <w:rPr>
-          <w:rFonts w:ascii="Consolas" w:eastAsia="Times New Roman" w:hAnsi="Consolas" w:cs="Times New Roman"/>
-          <w:color w:val="9CDCFE"/>
-          <w:sz w:val="21"/>
-          <w:szCs w:val="21"/>
-          <w:lang w:val="en-US" w:eastAsia="pt-BR"/>
-        </w:rPr>
-        <w:t>"termOthers"</w:t>
-      </w:r>
-      <w:r>
-        <w:rPr>
-          <w:rFonts w:ascii="Consolas" w:eastAsia="Times New Roman" w:hAnsi="Consolas" w:cs="Times New Roman"/>
-          <w:color w:val="D4D4D4"/>
-          <w:sz w:val="21"/>
-          <w:szCs w:val="21"/>
-          <w:lang w:val="en-US" w:eastAsia="pt-BR"/>
-        </w:rPr>
-        <w:t xml:space="preserve">: </w:t>
-      </w:r>
-      <w:r>
-        <w:rPr>
-          <w:rFonts w:ascii="Consolas" w:eastAsia="Times New Roman" w:hAnsi="Consolas" w:cs="Times New Roman"/>
-          <w:color w:val="CE9178"/>
-          <w:sz w:val="21"/>
-          <w:szCs w:val="21"/>
-          <w:lang w:val="en-US" w:eastAsia="pt-BR"/>
-        </w:rPr>
-        <w:t>"string"</w:t>
+        <w:t>              },</w:t>
       </w:r>
     </w:p>
     <w:p>
@@ -5599,7 +5448,49 @@
           <w:szCs w:val="21"/>
           <w:lang w:val="en-US" w:eastAsia="pt-BR"/>
         </w:rPr>
-        <w:t>                },</w:t>
+        <w:t xml:space="preserve">              </w:t>
+      </w:r>
+      <w:r>
+        <w:rPr>
+          <w:rFonts w:ascii="Consolas" w:eastAsia="Times New Roman" w:hAnsi="Consolas" w:cs="Times New Roman"/>
+          <w:color w:val="9CDCFE"/>
+          <w:sz w:val="21"/>
+          <w:szCs w:val="21"/>
+          <w:lang w:val="en-US" w:eastAsia="pt-BR"/>
+        </w:rPr>
+        <w:t>"</w:t>
+      </w:r>
+      <w:proofErr w:type="spellStart"/>
+      <w:r>
+        <w:rPr>
+          <w:rFonts w:ascii="Consolas" w:eastAsia="Times New Roman" w:hAnsi="Consolas" w:cs="Times New Roman"/>
+          <w:color w:val="9CDCFE"/>
+          <w:sz w:val="21"/>
+          <w:szCs w:val="21"/>
+          <w:lang w:val="en-US" w:eastAsia="pt-BR"/>
+        </w:rPr>
+        <w:t>termsAndConditions</w:t>
+      </w:r>
+      <w:proofErr w:type="spellEnd"/>
+      <w:r>
+        <w:rPr>
+          <w:rFonts w:ascii="Consolas" w:eastAsia="Times New Roman" w:hAnsi="Consolas" w:cs="Times New Roman"/>
+          <w:color w:val="9CDCFE"/>
+          <w:sz w:val="21"/>
+          <w:szCs w:val="21"/>
+          <w:lang w:val="en-US" w:eastAsia="pt-BR"/>
+        </w:rPr>
+        <w:t>"</w:t>
+      </w:r>
+      <w:r>
+        <w:rPr>
+          <w:rFonts w:ascii="Consolas" w:eastAsia="Times New Roman" w:hAnsi="Consolas" w:cs="Times New Roman"/>
+          <w:color w:val="D4D4D4"/>
+          <w:sz w:val="21"/>
+          <w:szCs w:val="21"/>
+          <w:lang w:val="en-US" w:eastAsia="pt-BR"/>
+        </w:rPr>
+        <w:t>: {</w:t>
       </w:r>
     </w:p>
     <w:p>
@@ -5632,7 +5523,29 @@
           <w:szCs w:val="21"/>
           <w:lang w:val="en-US" w:eastAsia="pt-BR"/>
         </w:rPr>
-        <w:t>"premiumRates"</w:t>
+        <w:t>"</w:t>
+      </w:r>
+      <w:proofErr w:type="spellStart"/>
+      <w:r>
+        <w:rPr>
+          <w:rFonts w:ascii="Consolas" w:eastAsia="Times New Roman" w:hAnsi="Consolas" w:cs="Times New Roman"/>
+          <w:color w:val="9CDCFE"/>
+          <w:sz w:val="21"/>
+          <w:szCs w:val="21"/>
+          <w:lang w:val="en-US" w:eastAsia="pt-BR"/>
+        </w:rPr>
+        <w:t>susepProcessNumber</w:t>
+      </w:r>
+      <w:proofErr w:type="spellEnd"/>
+      <w:r>
+        <w:rPr>
+          <w:rFonts w:ascii="Consolas" w:eastAsia="Times New Roman" w:hAnsi="Consolas" w:cs="Times New Roman"/>
+          <w:color w:val="9CDCFE"/>
+          <w:sz w:val="21"/>
+          <w:szCs w:val="21"/>
+          <w:lang w:val="en-US" w:eastAsia="pt-BR"/>
+        </w:rPr>
+        <w:t>"</w:t>
       </w:r>
       <w:r>
         <w:rPr>
@@ -5642,7 +5555,27 @@
           <w:szCs w:val="21"/>
           <w:lang w:val="en-US" w:eastAsia="pt-BR"/>
         </w:rPr>
-        <w:t>: [</w:t>
+        <w:t xml:space="preserve">: </w:t>
+      </w:r>
+      <w:r>
+        <w:rPr>
+          <w:rFonts w:ascii="Consolas" w:eastAsia="Times New Roman" w:hAnsi="Consolas" w:cs="Times New Roman"/>
+          <w:color w:val="CE9178"/>
+          <w:sz w:val="21"/>
+          <w:szCs w:val="21"/>
+          <w:lang w:val="en-US" w:eastAsia="pt-BR"/>
+        </w:rPr>
+        <w:t>"15414622222222222"</w:t>
+      </w:r>
+      <w:r>
+        <w:rPr>
+          <w:rFonts w:ascii="Consolas" w:eastAsia="Times New Roman" w:hAnsi="Consolas" w:cs="Times New Roman"/>
+          <w:color w:val="D4D4D4"/>
+          <w:sz w:val="21"/>
+          <w:szCs w:val="21"/>
+          <w:lang w:val="en-US" w:eastAsia="pt-BR"/>
+        </w:rPr>
+        <w:t>,</w:t>
       </w:r>
     </w:p>
     <w:p>
@@ -5665,7 +5598,27 @@
           <w:szCs w:val="21"/>
           <w:lang w:val="en-US" w:eastAsia="pt-BR"/>
         </w:rPr>
-        <w:t xml:space="preserve">                  </w:t>
+        <w:t xml:space="preserve">                </w:t>
+      </w:r>
+      <w:r>
+        <w:rPr>
+          <w:rFonts w:ascii="Consolas" w:eastAsia="Times New Roman" w:hAnsi="Consolas" w:cs="Times New Roman"/>
+          <w:color w:val="9CDCFE"/>
+          <w:sz w:val="21"/>
+          <w:szCs w:val="21"/>
+          <w:lang w:val="en-US" w:eastAsia="pt-BR"/>
+        </w:rPr>
+        <w:t>"definition"</w:t>
+      </w:r>
+      <w:r>
+        <w:rPr>
+          <w:rFonts w:ascii="Consolas" w:eastAsia="Times New Roman" w:hAnsi="Consolas" w:cs="Times New Roman"/>
+          <w:color w:val="D4D4D4"/>
+          <w:sz w:val="21"/>
+          <w:szCs w:val="21"/>
+          <w:lang w:val="en-US" w:eastAsia="pt-BR"/>
+        </w:rPr>
+        <w:t xml:space="preserve">: </w:t>
       </w:r>
       <w:r>
         <w:rPr>
@@ -5675,7 +5628,7 @@
           <w:szCs w:val="21"/>
           <w:lang w:val="en-US" w:eastAsia="pt-BR"/>
         </w:rPr>
-        <w:t>"string"</w:t>
+        <w:t>"https://www.seguradora.com.br/produto/tradicional/pdf/condicoes_gerais.pdf"</w:t>
       </w:r>
     </w:p>
     <w:p>
@@ -5698,7 +5651,7 @@
           <w:szCs w:val="21"/>
           <w:lang w:val="en-US" w:eastAsia="pt-BR"/>
         </w:rPr>
-        <w:t>                ],</w:t>
+        <w:t>              },</w:t>
       </w:r>
     </w:p>
     <w:p>
@@ -5721,7 +5674,7 @@
           <w:szCs w:val="21"/>
           <w:lang w:val="en-US" w:eastAsia="pt-BR"/>
         </w:rPr>
-        <w:t xml:space="preserve">                </w:t>
+        <w:t xml:space="preserve">              </w:t>
       </w:r>
       <w:r>
         <w:rPr>
@@ -5731,7 +5684,29 @@
           <w:szCs w:val="21"/>
           <w:lang w:val="en-US" w:eastAsia="pt-BR"/>
         </w:rPr>
-        <w:t>"minimumRequirements"</w:t>
+        <w:t>"</w:t>
+      </w:r>
+      <w:proofErr w:type="spellStart"/>
+      <w:r>
+        <w:rPr>
+          <w:rFonts w:ascii="Consolas" w:eastAsia="Times New Roman" w:hAnsi="Consolas" w:cs="Times New Roman"/>
+          <w:color w:val="9CDCFE"/>
+          <w:sz w:val="21"/>
+          <w:szCs w:val="21"/>
+          <w:lang w:val="en-US" w:eastAsia="pt-BR"/>
+        </w:rPr>
+        <w:t>minimumRequirements</w:t>
+      </w:r>
+      <w:proofErr w:type="spellEnd"/>
+      <w:r>
+        <w:rPr>
+          <w:rFonts w:ascii="Consolas" w:eastAsia="Times New Roman" w:hAnsi="Consolas" w:cs="Times New Roman"/>
+          <w:color w:val="9CDCFE"/>
+          <w:sz w:val="21"/>
+          <w:szCs w:val="21"/>
+          <w:lang w:val="en-US" w:eastAsia="pt-BR"/>
+        </w:rPr>
+        <w:t>"</w:t>
       </w:r>
       <w:r>
         <w:rPr>
@@ -5764,7 +5739,7 @@
           <w:szCs w:val="21"/>
           <w:lang w:val="en-US" w:eastAsia="pt-BR"/>
         </w:rPr>
-        <w:t xml:space="preserve">                  </w:t>
+        <w:t xml:space="preserve">                </w:t>
       </w:r>
       <w:r>
         <w:rPr>
@@ -5774,7 +5749,29 @@
           <w:szCs w:val="21"/>
           <w:lang w:val="en-US" w:eastAsia="pt-BR"/>
         </w:rPr>
-        <w:t>"targetAudiences"</w:t>
+        <w:t>"</w:t>
+      </w:r>
+      <w:proofErr w:type="spellStart"/>
+      <w:r>
+        <w:rPr>
+          <w:rFonts w:ascii="Consolas" w:eastAsia="Times New Roman" w:hAnsi="Consolas" w:cs="Times New Roman"/>
+          <w:color w:val="9CDCFE"/>
+          <w:sz w:val="21"/>
+          <w:szCs w:val="21"/>
+          <w:lang w:val="en-US" w:eastAsia="pt-BR"/>
+        </w:rPr>
+        <w:t>targetAudiences</w:t>
+      </w:r>
+      <w:proofErr w:type="spellEnd"/>
+      <w:r>
+        <w:rPr>
+          <w:rFonts w:ascii="Consolas" w:eastAsia="Times New Roman" w:hAnsi="Consolas" w:cs="Times New Roman"/>
+          <w:color w:val="9CDCFE"/>
+          <w:sz w:val="21"/>
+          <w:szCs w:val="21"/>
+          <w:lang w:val="en-US" w:eastAsia="pt-BR"/>
+        </w:rPr>
+        <w:t>"</w:t>
       </w:r>
       <w:r>
         <w:rPr>
@@ -5807,7 +5804,7 @@
           <w:szCs w:val="21"/>
           <w:lang w:val="en-US" w:eastAsia="pt-BR"/>
         </w:rPr>
-        <w:t xml:space="preserve">                    </w:t>
+        <w:t xml:space="preserve">                  </w:t>
       </w:r>
       <w:r>
         <w:rPr>
@@ -5840,7 +5837,7 @@
           <w:szCs w:val="21"/>
           <w:lang w:val="en-US" w:eastAsia="pt-BR"/>
         </w:rPr>
-        <w:t>                  ]</w:t>
+        <w:t>                ]</w:t>
       </w:r>
     </w:p>
     <w:p>
@@ -5863,7 +5860,7 @@
           <w:szCs w:val="21"/>
           <w:lang w:val="en-US" w:eastAsia="pt-BR"/>
         </w:rPr>
-        <w:t>                }</w:t>
+        <w:t>              }</w:t>
       </w:r>
     </w:p>
     <w:p>
@@ -5886,7 +5883,7 @@
           <w:szCs w:val="21"/>
           <w:lang w:val="en-US" w:eastAsia="pt-BR"/>
         </w:rPr>
-        <w:t>              }</w:t>
+        <w:t>            }</w:t>
       </w:r>
     </w:p>
     <w:p>
@@ -5909,7 +5906,7 @@
           <w:szCs w:val="21"/>
           <w:lang w:val="en-US" w:eastAsia="pt-BR"/>
         </w:rPr>
-        <w:t>            ]</w:t>
+        <w:t>          ]</w:t>
       </w:r>
     </w:p>
     <w:p>
@@ -5932,7 +5929,7 @@
           <w:szCs w:val="21"/>
           <w:lang w:val="en-US" w:eastAsia="pt-BR"/>
         </w:rPr>
-        <w:t>          }</w:t>
+        <w:t>        }</w:t>
       </w:r>
     </w:p>
     <w:p>
@@ -5955,7 +5952,7 @@
           <w:szCs w:val="21"/>
           <w:lang w:val="en-US" w:eastAsia="pt-BR"/>
         </w:rPr>
-        <w:t>        ]</w:t>
+        <w:t>      ]</w:t>
       </w:r>
     </w:p>
     <w:p>
@@ -5978,7 +5975,7 @@
           <w:szCs w:val="21"/>
           <w:lang w:val="en-US" w:eastAsia="pt-BR"/>
         </w:rPr>
-        <w:t>      }</w:t>
+        <w:t>    }</w:t>
       </w:r>
     </w:p>
     <w:p>
@@ -6001,7 +5998,7 @@
           <w:szCs w:val="21"/>
           <w:lang w:val="en-US" w:eastAsia="pt-BR"/>
         </w:rPr>
-        <w:t>    },</w:t>
+        <w:t>  },</w:t>
       </w:r>
     </w:p>
     <w:p>
@@ -6024,7 +6021,7 @@
           <w:szCs w:val="21"/>
           <w:lang w:val="en-US" w:eastAsia="pt-BR"/>
         </w:rPr>
-        <w:t xml:space="preserve">    </w:t>
+        <w:t xml:space="preserve">  </w:t>
       </w:r>
       <w:r>
         <w:rPr>
@@ -6067,7 +6064,7 @@
           <w:szCs w:val="21"/>
           <w:lang w:val="en-US" w:eastAsia="pt-BR"/>
         </w:rPr>
-        <w:t xml:space="preserve">      </w:t>
+        <w:t xml:space="preserve">    </w:t>
       </w:r>
       <w:r>
         <w:rPr>
@@ -6130,7 +6127,7 @@
           <w:szCs w:val="21"/>
           <w:lang w:val="en-US" w:eastAsia="pt-BR"/>
         </w:rPr>
-        <w:t xml:space="preserve">      </w:t>
+        <w:t xml:space="preserve">    </w:t>
       </w:r>
       <w:r>
         <w:rPr>
@@ -6193,7 +6190,7 @@
           <w:szCs w:val="21"/>
           <w:lang w:val="en-US" w:eastAsia="pt-BR"/>
         </w:rPr>
-        <w:t xml:space="preserve">      </w:t>
+        <w:t xml:space="preserve">    </w:t>
       </w:r>
       <w:r>
         <w:rPr>
@@ -6203,7 +6200,29 @@
           <w:szCs w:val="21"/>
           <w:lang w:val="en-US" w:eastAsia="pt-BR"/>
         </w:rPr>
-        <w:t>"prev"</w:t>
+        <w:t>"</w:t>
+      </w:r>
+      <w:proofErr w:type="spellStart"/>
+      <w:r>
+        <w:rPr>
+          <w:rFonts w:ascii="Consolas" w:eastAsia="Times New Roman" w:hAnsi="Consolas" w:cs="Times New Roman"/>
+          <w:color w:val="9CDCFE"/>
+          <w:sz w:val="21"/>
+          <w:szCs w:val="21"/>
+          <w:lang w:val="en-US" w:eastAsia="pt-BR"/>
+        </w:rPr>
+        <w:t>prev</w:t>
+      </w:r>
+      <w:proofErr w:type="spellEnd"/>
+      <w:r>
+        <w:rPr>
+          <w:rFonts w:ascii="Consolas" w:eastAsia="Times New Roman" w:hAnsi="Consolas" w:cs="Times New Roman"/>
+          <w:color w:val="9CDCFE"/>
+          <w:sz w:val="21"/>
+          <w:szCs w:val="21"/>
+          <w:lang w:val="en-US" w:eastAsia="pt-BR"/>
+        </w:rPr>
+        <w:t>"</w:t>
       </w:r>
       <w:r>
         <w:rPr>
@@ -6256,7 +6275,7 @@
           <w:szCs w:val="21"/>
           <w:lang w:val="en-US" w:eastAsia="pt-BR"/>
         </w:rPr>
-        <w:t xml:space="preserve">      </w:t>
+        <w:t xml:space="preserve">    </w:t>
       </w:r>
       <w:r>
         <w:rPr>
@@ -6319,7 +6338,7 @@
           <w:szCs w:val="21"/>
           <w:lang w:val="en-US" w:eastAsia="pt-BR"/>
         </w:rPr>
-        <w:t xml:space="preserve">      </w:t>
+        <w:t xml:space="preserve">    </w:t>
       </w:r>
       <w:r>
         <w:rPr>
@@ -6372,7 +6391,7 @@
           <w:szCs w:val="21"/>
           <w:lang w:val="en-US" w:eastAsia="pt-BR"/>
         </w:rPr>
-        <w:t xml:space="preserve">    </w:t>
+        <w:t xml:space="preserve">  </w:t>
       </w:r>
       <w:r>
         <w:rPr>
@@ -6405,7 +6424,7 @@
           <w:szCs w:val="21"/>
           <w:lang w:eastAsia="pt-BR"/>
         </w:rPr>
-        <w:t xml:space="preserve">    </w:t>
+        <w:t xml:space="preserve">  </w:t>
       </w:r>
       <w:r>
         <w:rPr>
@@ -6448,7 +6467,7 @@
           <w:szCs w:val="21"/>
           <w:lang w:eastAsia="pt-BR"/>
         </w:rPr>
-        <w:t xml:space="preserve">      </w:t>
+        <w:t xml:space="preserve">    </w:t>
       </w:r>
       <w:r>
         <w:rPr>
@@ -6533,7 +6552,7 @@
           <w:szCs w:val="21"/>
           <w:lang w:eastAsia="pt-BR"/>
         </w:rPr>
-        <w:t xml:space="preserve">      </w:t>
+        <w:t xml:space="preserve">    </w:t>
       </w:r>
       <w:r>
         <w:rPr>
@@ -6608,7 +6627,7 @@
           <w:szCs w:val="21"/>
           <w:lang w:eastAsia="pt-BR"/>
         </w:rPr>
-        <w:t>    }</w:t>
+        <w:t>  }</w:t>
       </w:r>
     </w:p>
     <w:p>
@@ -6631,7 +6650,7 @@
           <w:szCs w:val="21"/>
           <w:lang w:eastAsia="pt-BR"/>
         </w:rPr>
-        <w:t>  }</w:t>
+        <w:t>}</w:t>
       </w:r>
     </w:p>
     <w:p>
@@ -6732,7 +6751,6 @@
           <w:sz w:val="28"/>
           <w:szCs w:val="28"/>
         </w:rPr>
-        <w:lastRenderedPageBreak/>
         <w:t>ResponseOthersScopesList</w:t>
       </w:r>
       <w:proofErr w:type="spellEnd"/>
@@ -9626,7 +9644,6 @@
                 <w:color w:val="000000"/>
                 <w:lang w:eastAsia="pt-BR"/>
               </w:rPr>
-              <w:lastRenderedPageBreak/>
               <w:t>Nome do cabeçalho</w:t>
             </w:r>
           </w:p>
@@ -13295,7 +13312,6 @@
                 <w:szCs w:val="18"/>
                 <w:lang w:eastAsia="pt-BR"/>
               </w:rPr>
-              <w:lastRenderedPageBreak/>
               <w:t>detail</w:t>
             </w:r>
             <w:proofErr w:type="spellEnd"/>
@@ -15231,7 +15247,6 @@
                 <w:color w:val="000000"/>
                 <w:lang w:eastAsia="pt-BR"/>
               </w:rPr>
-              <w:lastRenderedPageBreak/>
               <w:t>O token tem escopo incorreto ou uma política de segurança foi violada.</w:t>
             </w:r>
           </w:p>
@@ -17787,7 +17802,6 @@
           <w:b/>
           <w:bCs/>
         </w:rPr>
-        <w:lastRenderedPageBreak/>
         <w:t>Tipos de Dados Comuns</w:t>
       </w:r>
       <w:bookmarkEnd w:id="13"/>
@@ -21219,7 +21233,6 @@
           <w:b/>
           <w:bCs/>
         </w:rPr>
-        <w:lastRenderedPageBreak/>
         <w:t>Pagina</w:t>
       </w:r>
       <w:r>
@@ -21819,7 +21832,6 @@
           <w:b/>
           <w:bCs/>
         </w:rPr>
-        <w:lastRenderedPageBreak/>
         <w:t xml:space="preserve">Requisitos não </w:t>
       </w:r>
       <w:r>
@@ -22345,7 +22357,6 @@
           <w:sz w:val="28"/>
           <w:szCs w:val="28"/>
         </w:rPr>
-        <w:lastRenderedPageBreak/>
         <w:t>Classificação dos Níveis de D</w:t>
       </w:r>
       <w:r>
@@ -22640,7 +22651,6 @@
           <w:b/>
           <w:bCs/>
         </w:rPr>
-        <w:lastRenderedPageBreak/>
         <w:t>Segurança</w:t>
       </w:r>
       <w:bookmarkEnd w:id="16"/>
@@ -22803,25 +22813,7 @@
           <w:sz w:val="20"/>
           <w:szCs w:val="20"/>
         </w:rPr>
-        <w:t xml:space="preserve"> do estilo - </w:t>
-      </w:r>
-      <w:proofErr w:type="spellStart"/>
-      <w:r>
-        <w:rPr>
-          <w:rFonts w:ascii="EYInterstate Light" w:hAnsi="EYInterstate Light"/>
-          <w:sz w:val="20"/>
-          <w:szCs w:val="20"/>
-        </w:rPr>
-        <w:t>drag</w:t>
-      </w:r>
-      <w:proofErr w:type="spellEnd"/>
-      <w:r>
-        <w:rPr>
-          <w:rFonts w:ascii="EYInterstate Light" w:hAnsi="EYInterstate Light"/>
-          <w:sz w:val="20"/>
-          <w:szCs w:val="20"/>
-        </w:rPr>
-        <w:t xml:space="preserve"> </w:t>
+        <w:t xml:space="preserve"> do estilo - drag </w:t>
       </w:r>
       <w:proofErr w:type="spellStart"/>
       <w:r>
@@ -24130,7 +24122,7 @@
 </file>
 
 <file path=word/endnotes.xml><?xml version="1.0" encoding="utf-8"?>
-<w:endnotes xmlns:wpc="http://schemas.microsoft.com/office/word/2010/wordprocessingCanvas" xmlns:cx="http://schemas.microsoft.com/office/drawing/2014/chartex" xmlns:cx1="http://schemas.microsoft.com/office/drawing/2015/9/8/chartex" xmlns:cx2="http://schemas.microsoft.com/office/drawing/2015/10/21/chartex" xmlns:cx3="http://schemas.microsoft.com/office/drawing/2016/5/9/chartex" xmlns:cx4="http://schemas.microsoft.com/office/drawing/2016/5/10/chartex" xmlns:cx5="http://schemas.microsoft.com/office/drawing/2016/5/11/chartex" xmlns:cx6="http://schemas.microsoft.com/office/drawing/2016/5/12/chartex" xmlns:cx7="http://schemas.microsoft.com/office/drawing/2016/5/13/chartex" xmlns:cx8="http://schemas.microsoft.com/office/drawing/2016/5/14/chartex" xmlns:mc="http://schemas.openxmlformats.org/markup-compatibility/2006" xmlns:aink="http://schemas.microsoft.com/office/drawing/2016/ink" xmlns:am3d="http://schemas.microsoft.com/office/drawing/2017/model3d" xmlns:o="urn:schemas-microsoft-com:office:office" xmlns:r="http://schemas.openxmlformats.org/officeDocument/2006/relationships" xmlns:m="http://schemas.openxmlformats.org/officeDocument/2006/math" xmlns:v="urn:schemas-microsoft-com:vml" xmlns:wp14="http://schemas.microsoft.com/office/word/2010/wordprocessingDrawing" xmlns:wp="http://schemas.openxmlformats.org/drawingml/2006/wordprocessingDrawing" xmlns:w10="urn:schemas-microsoft-com:office:word" xmlns:w="http://schemas.openxmlformats.org/wordprocessingml/2006/main" xmlns:w14="http://schemas.microsoft.com/office/word/2010/wordml" xmlns:w15="http://schemas.microsoft.com/office/word/2012/wordml" xmlns:w16cex="http://schemas.microsoft.com/office/word/2018/wordml/cex" xmlns:w16cid="http://schemas.microsoft.com/office/word/2016/wordml/cid" xmlns:w16="http://schemas.microsoft.com/office/word/2018/wordml" xmlns:w16se="http://schemas.microsoft.com/office/word/2015/wordml/symex" xmlns:wpg="http://schemas.microsoft.com/office/word/2010/wordprocessingGroup" xmlns:wpi="http://schemas.microsoft.com/office/word/2010/wordprocessingInk" xmlns:wne="http://schemas.microsoft.com/office/word/2006/wordml" xmlns:wps="http://schemas.microsoft.com/office/word/2010/wordprocessingShape" mc:Ignorable="w14 w15 w16se w16cid w16 w16cex wp14">
+<w:endnotes xmlns:wpc="http://schemas.microsoft.com/office/word/2010/wordprocessingCanvas" xmlns:cx="http://schemas.microsoft.com/office/drawing/2014/chartex" xmlns:cx1="http://schemas.microsoft.com/office/drawing/2015/9/8/chartex" xmlns:cx2="http://schemas.microsoft.com/office/drawing/2015/10/21/chartex" xmlns:cx3="http://schemas.microsoft.com/office/drawing/2016/5/9/chartex" xmlns:cx4="http://schemas.microsoft.com/office/drawing/2016/5/10/chartex" xmlns:cx5="http://schemas.microsoft.com/office/drawing/2016/5/11/chartex" xmlns:cx6="http://schemas.microsoft.com/office/drawing/2016/5/12/chartex" xmlns:cx7="http://schemas.microsoft.com/office/drawing/2016/5/13/chartex" xmlns:cx8="http://schemas.microsoft.com/office/drawing/2016/5/14/chartex" xmlns:mc="http://schemas.openxmlformats.org/markup-compatibility/2006" xmlns:aink="http://schemas.microsoft.com/office/drawing/2016/ink" xmlns:am3d="http://schemas.microsoft.com/office/drawing/2017/model3d" xmlns:o="urn:schemas-microsoft-com:office:office" xmlns:oel="http://schemas.microsoft.com/office/2019/extlst" xmlns:r="http://schemas.openxmlformats.org/officeDocument/2006/relationships" xmlns:m="http://schemas.openxmlformats.org/officeDocument/2006/math" xmlns:v="urn:schemas-microsoft-com:vml" xmlns:wp14="http://schemas.microsoft.com/office/word/2010/wordprocessingDrawing" xmlns:wp="http://schemas.openxmlformats.org/drawingml/2006/wordprocessingDrawing" xmlns:w10="urn:schemas-microsoft-com:office:word" xmlns:w="http://schemas.openxmlformats.org/wordprocessingml/2006/main" xmlns:w14="http://schemas.microsoft.com/office/word/2010/wordml" xmlns:w15="http://schemas.microsoft.com/office/word/2012/wordml" xmlns:w16cex="http://schemas.microsoft.com/office/word/2018/wordml/cex" xmlns:w16cid="http://schemas.microsoft.com/office/word/2016/wordml/cid" xmlns:w16="http://schemas.microsoft.com/office/word/2018/wordml" xmlns:w16sdtdh="http://schemas.microsoft.com/office/word/2020/wordml/sdtdatahash" xmlns:w16se="http://schemas.microsoft.com/office/word/2015/wordml/symex" xmlns:wpg="http://schemas.microsoft.com/office/word/2010/wordprocessingGroup" xmlns:wpi="http://schemas.microsoft.com/office/word/2010/wordprocessingInk" xmlns:wne="http://schemas.microsoft.com/office/word/2006/wordml" xmlns:wps="http://schemas.microsoft.com/office/word/2010/wordprocessingShape" mc:Ignorable="w14 w15 w16se w16cid w16 w16cex w16sdtdh wp14">
   <w:endnote w:type="separator" w:id="-1">
     <w:p>
       <w:pPr>
@@ -24162,7 +24154,7 @@
 </file>
 
 <file path=word/footer1.xml><?xml version="1.0" encoding="utf-8"?>
-<w:ftr xmlns:wpc="http://schemas.microsoft.com/office/word/2010/wordprocessingCanvas" xmlns:cx="http://schemas.microsoft.com/office/drawing/2014/chartex" xmlns:cx1="http://schemas.microsoft.com/office/drawing/2015/9/8/chartex" xmlns:cx2="http://schemas.microsoft.com/office/drawing/2015/10/21/chartex" xmlns:cx3="http://schemas.microsoft.com/office/drawing/2016/5/9/chartex" xmlns:cx4="http://schemas.microsoft.com/office/drawing/2016/5/10/chartex" xmlns:cx5="http://schemas.microsoft.com/office/drawing/2016/5/11/chartex" xmlns:cx6="http://schemas.microsoft.com/office/drawing/2016/5/12/chartex" xmlns:cx7="http://schemas.microsoft.com/office/drawing/2016/5/13/chartex" xmlns:cx8="http://schemas.microsoft.com/office/drawing/2016/5/14/chartex" xmlns:mc="http://schemas.openxmlformats.org/markup-compatibility/2006" xmlns:aink="http://schemas.microsoft.com/office/drawing/2016/ink" xmlns:am3d="http://schemas.microsoft.com/office/drawing/2017/model3d" xmlns:o="urn:schemas-microsoft-com:office:office" xmlns:r="http://schemas.openxmlformats.org/officeDocument/2006/relationships" xmlns:m="http://schemas.openxmlformats.org/officeDocument/2006/math" xmlns:v="urn:schemas-microsoft-com:vml" xmlns:wp14="http://schemas.microsoft.com/office/word/2010/wordprocessingDrawing" xmlns:wp="http://schemas.openxmlformats.org/drawingml/2006/wordprocessingDrawing" xmlns:w10="urn:schemas-microsoft-com:office:word" xmlns:w="http://schemas.openxmlformats.org/wordprocessingml/2006/main" xmlns:w14="http://schemas.microsoft.com/office/word/2010/wordml" xmlns:w15="http://schemas.microsoft.com/office/word/2012/wordml" xmlns:w16cex="http://schemas.microsoft.com/office/word/2018/wordml/cex" xmlns:w16cid="http://schemas.microsoft.com/office/word/2016/wordml/cid" xmlns:w16="http://schemas.microsoft.com/office/word/2018/wordml" xmlns:w16se="http://schemas.microsoft.com/office/word/2015/wordml/symex" xmlns:wpg="http://schemas.microsoft.com/office/word/2010/wordprocessingGroup" xmlns:wpi="http://schemas.microsoft.com/office/word/2010/wordprocessingInk" xmlns:wne="http://schemas.microsoft.com/office/word/2006/wordml" xmlns:wps="http://schemas.microsoft.com/office/word/2010/wordprocessingShape" mc:Ignorable="w14 w15 w16se w16cid w16 w16cex wp14">
+<w:ftr xmlns:wpc="http://schemas.microsoft.com/office/word/2010/wordprocessingCanvas" xmlns:cx="http://schemas.microsoft.com/office/drawing/2014/chartex" xmlns:cx1="http://schemas.microsoft.com/office/drawing/2015/9/8/chartex" xmlns:cx2="http://schemas.microsoft.com/office/drawing/2015/10/21/chartex" xmlns:cx3="http://schemas.microsoft.com/office/drawing/2016/5/9/chartex" xmlns:cx4="http://schemas.microsoft.com/office/drawing/2016/5/10/chartex" xmlns:cx5="http://schemas.microsoft.com/office/drawing/2016/5/11/chartex" xmlns:cx6="http://schemas.microsoft.com/office/drawing/2016/5/12/chartex" xmlns:cx7="http://schemas.microsoft.com/office/drawing/2016/5/13/chartex" xmlns:cx8="http://schemas.microsoft.com/office/drawing/2016/5/14/chartex" xmlns:mc="http://schemas.openxmlformats.org/markup-compatibility/2006" xmlns:aink="http://schemas.microsoft.com/office/drawing/2016/ink" xmlns:am3d="http://schemas.microsoft.com/office/drawing/2017/model3d" xmlns:o="urn:schemas-microsoft-com:office:office" xmlns:oel="http://schemas.microsoft.com/office/2019/extlst" xmlns:r="http://schemas.openxmlformats.org/officeDocument/2006/relationships" xmlns:m="http://schemas.openxmlformats.org/officeDocument/2006/math" xmlns:v="urn:schemas-microsoft-com:vml" xmlns:wp14="http://schemas.microsoft.com/office/word/2010/wordprocessingDrawing" xmlns:wp="http://schemas.openxmlformats.org/drawingml/2006/wordprocessingDrawing" xmlns:w10="urn:schemas-microsoft-com:office:word" xmlns:w="http://schemas.openxmlformats.org/wordprocessingml/2006/main" xmlns:w14="http://schemas.microsoft.com/office/word/2010/wordml" xmlns:w15="http://schemas.microsoft.com/office/word/2012/wordml" xmlns:w16cex="http://schemas.microsoft.com/office/word/2018/wordml/cex" xmlns:w16cid="http://schemas.microsoft.com/office/word/2016/wordml/cid" xmlns:w16="http://schemas.microsoft.com/office/word/2018/wordml" xmlns:w16sdtdh="http://schemas.microsoft.com/office/word/2020/wordml/sdtdatahash" xmlns:w16se="http://schemas.microsoft.com/office/word/2015/wordml/symex" xmlns:wpg="http://schemas.microsoft.com/office/word/2010/wordprocessingGroup" xmlns:wpi="http://schemas.microsoft.com/office/word/2010/wordprocessingInk" xmlns:wne="http://schemas.microsoft.com/office/word/2006/wordml" xmlns:wps="http://schemas.microsoft.com/office/word/2010/wordprocessingShape" mc:Ignorable="w14 w15 w16se w16cid w16 w16cex w16sdtdh wp14">
   <w:p>
     <w:pPr>
       <w:pStyle w:val="Footer"/>
@@ -24226,7 +24218,7 @@
 </file>
 
 <file path=word/footnotes.xml><?xml version="1.0" encoding="utf-8"?>
-<w:footnotes xmlns:wpc="http://schemas.microsoft.com/office/word/2010/wordprocessingCanvas" xmlns:cx="http://schemas.microsoft.com/office/drawing/2014/chartex" xmlns:cx1="http://schemas.microsoft.com/office/drawing/2015/9/8/chartex" xmlns:cx2="http://schemas.microsoft.com/office/drawing/2015/10/21/chartex" xmlns:cx3="http://schemas.microsoft.com/office/drawing/2016/5/9/chartex" xmlns:cx4="http://schemas.microsoft.com/office/drawing/2016/5/10/chartex" xmlns:cx5="http://schemas.microsoft.com/office/drawing/2016/5/11/chartex" xmlns:cx6="http://schemas.microsoft.com/office/drawing/2016/5/12/chartex" xmlns:cx7="http://schemas.microsoft.com/office/drawing/2016/5/13/chartex" xmlns:cx8="http://schemas.microsoft.com/office/drawing/2016/5/14/chartex" xmlns:mc="http://schemas.openxmlformats.org/markup-compatibility/2006" xmlns:aink="http://schemas.microsoft.com/office/drawing/2016/ink" xmlns:am3d="http://schemas.microsoft.com/office/drawing/2017/model3d" xmlns:o="urn:schemas-microsoft-com:office:office" xmlns:r="http://schemas.openxmlformats.org/officeDocument/2006/relationships" xmlns:m="http://schemas.openxmlformats.org/officeDocument/2006/math" xmlns:v="urn:schemas-microsoft-com:vml" xmlns:wp14="http://schemas.microsoft.com/office/word/2010/wordprocessingDrawing" xmlns:wp="http://schemas.openxmlformats.org/drawingml/2006/wordprocessingDrawing" xmlns:w10="urn:schemas-microsoft-com:office:word" xmlns:w="http://schemas.openxmlformats.org/wordprocessingml/2006/main" xmlns:w14="http://schemas.microsoft.com/office/word/2010/wordml" xmlns:w15="http://schemas.microsoft.com/office/word/2012/wordml" xmlns:w16cex="http://schemas.microsoft.com/office/word/2018/wordml/cex" xmlns:w16cid="http://schemas.microsoft.com/office/word/2016/wordml/cid" xmlns:w16="http://schemas.microsoft.com/office/word/2018/wordml" xmlns:w16se="http://schemas.microsoft.com/office/word/2015/wordml/symex" xmlns:wpg="http://schemas.microsoft.com/office/word/2010/wordprocessingGroup" xmlns:wpi="http://schemas.microsoft.com/office/word/2010/wordprocessingInk" xmlns:wne="http://schemas.microsoft.com/office/word/2006/wordml" xmlns:wps="http://schemas.microsoft.com/office/word/2010/wordprocessingShape" mc:Ignorable="w14 w15 w16se w16cid w16 w16cex wp14">
+<w:footnotes xmlns:wpc="http://schemas.microsoft.com/office/word/2010/wordprocessingCanvas" xmlns:cx="http://schemas.microsoft.com/office/drawing/2014/chartex" xmlns:cx1="http://schemas.microsoft.com/office/drawing/2015/9/8/chartex" xmlns:cx2="http://schemas.microsoft.com/office/drawing/2015/10/21/chartex" xmlns:cx3="http://schemas.microsoft.com/office/drawing/2016/5/9/chartex" xmlns:cx4="http://schemas.microsoft.com/office/drawing/2016/5/10/chartex" xmlns:cx5="http://schemas.microsoft.com/office/drawing/2016/5/11/chartex" xmlns:cx6="http://schemas.microsoft.com/office/drawing/2016/5/12/chartex" xmlns:cx7="http://schemas.microsoft.com/office/drawing/2016/5/13/chartex" xmlns:cx8="http://schemas.microsoft.com/office/drawing/2016/5/14/chartex" xmlns:mc="http://schemas.openxmlformats.org/markup-compatibility/2006" xmlns:aink="http://schemas.microsoft.com/office/drawing/2016/ink" xmlns:am3d="http://schemas.microsoft.com/office/drawing/2017/model3d" xmlns:o="urn:schemas-microsoft-com:office:office" xmlns:oel="http://schemas.microsoft.com/office/2019/extlst" xmlns:r="http://schemas.openxmlformats.org/officeDocument/2006/relationships" xmlns:m="http://schemas.openxmlformats.org/officeDocument/2006/math" xmlns:v="urn:schemas-microsoft-com:vml" xmlns:wp14="http://schemas.microsoft.com/office/word/2010/wordprocessingDrawing" xmlns:wp="http://schemas.openxmlformats.org/drawingml/2006/wordprocessingDrawing" xmlns:w10="urn:schemas-microsoft-com:office:word" xmlns:w="http://schemas.openxmlformats.org/wordprocessingml/2006/main" xmlns:w14="http://schemas.microsoft.com/office/word/2010/wordml" xmlns:w15="http://schemas.microsoft.com/office/word/2012/wordml" xmlns:w16cex="http://schemas.microsoft.com/office/word/2018/wordml/cex" xmlns:w16cid="http://schemas.microsoft.com/office/word/2016/wordml/cid" xmlns:w16="http://schemas.microsoft.com/office/word/2018/wordml" xmlns:w16sdtdh="http://schemas.microsoft.com/office/word/2020/wordml/sdtdatahash" xmlns:w16se="http://schemas.microsoft.com/office/word/2015/wordml/symex" xmlns:wpg="http://schemas.microsoft.com/office/word/2010/wordprocessingGroup" xmlns:wpi="http://schemas.microsoft.com/office/word/2010/wordprocessingInk" xmlns:wne="http://schemas.microsoft.com/office/word/2006/wordml" xmlns:wps="http://schemas.microsoft.com/office/word/2010/wordprocessingShape" mc:Ignorable="w14 w15 w16se w16cid w16 w16cex w16sdtdh wp14">
   <w:footnote w:type="separator" w:id="-1">
     <w:p>
       <w:pPr>
@@ -24258,7 +24250,7 @@
 </file>
 
 <file path=word/header1.xml><?xml version="1.0" encoding="utf-8"?>
-<w:hdr xmlns:wpc="http://schemas.microsoft.com/office/word/2010/wordprocessingCanvas" xmlns:cx="http://schemas.microsoft.com/office/drawing/2014/chartex" xmlns:cx1="http://schemas.microsoft.com/office/drawing/2015/9/8/chartex" xmlns:cx2="http://schemas.microsoft.com/office/drawing/2015/10/21/chartex" xmlns:cx3="http://schemas.microsoft.com/office/drawing/2016/5/9/chartex" xmlns:cx4="http://schemas.microsoft.com/office/drawing/2016/5/10/chartex" xmlns:cx5="http://schemas.microsoft.com/office/drawing/2016/5/11/chartex" xmlns:cx6="http://schemas.microsoft.com/office/drawing/2016/5/12/chartex" xmlns:cx7="http://schemas.microsoft.com/office/drawing/2016/5/13/chartex" xmlns:cx8="http://schemas.microsoft.com/office/drawing/2016/5/14/chartex" xmlns:mc="http://schemas.openxmlformats.org/markup-compatibility/2006" xmlns:aink="http://schemas.microsoft.com/office/drawing/2016/ink" xmlns:am3d="http://schemas.microsoft.com/office/drawing/2017/model3d" xmlns:o="urn:schemas-microsoft-com:office:office" xmlns:r="http://schemas.openxmlformats.org/officeDocument/2006/relationships" xmlns:m="http://schemas.openxmlformats.org/officeDocument/2006/math" xmlns:v="urn:schemas-microsoft-com:vml" xmlns:wp14="http://schemas.microsoft.com/office/word/2010/wordprocessingDrawing" xmlns:wp="http://schemas.openxmlformats.org/drawingml/2006/wordprocessingDrawing" xmlns:w10="urn:schemas-microsoft-com:office:word" xmlns:w="http://schemas.openxmlformats.org/wordprocessingml/2006/main" xmlns:w14="http://schemas.microsoft.com/office/word/2010/wordml" xmlns:w15="http://schemas.microsoft.com/office/word/2012/wordml" xmlns:w16cex="http://schemas.microsoft.com/office/word/2018/wordml/cex" xmlns:w16cid="http://schemas.microsoft.com/office/word/2016/wordml/cid" xmlns:w16="http://schemas.microsoft.com/office/word/2018/wordml" xmlns:w16se="http://schemas.microsoft.com/office/word/2015/wordml/symex" xmlns:wpg="http://schemas.microsoft.com/office/word/2010/wordprocessingGroup" xmlns:wpi="http://schemas.microsoft.com/office/word/2010/wordprocessingInk" xmlns:wne="http://schemas.microsoft.com/office/word/2006/wordml" xmlns:wps="http://schemas.microsoft.com/office/word/2010/wordprocessingShape" mc:Ignorable="w14 w15 w16se w16cid w16 w16cex wp14">
+<w:hdr xmlns:wpc="http://schemas.microsoft.com/office/word/2010/wordprocessingCanvas" xmlns:cx="http://schemas.microsoft.com/office/drawing/2014/chartex" xmlns:cx1="http://schemas.microsoft.com/office/drawing/2015/9/8/chartex" xmlns:cx2="http://schemas.microsoft.com/office/drawing/2015/10/21/chartex" xmlns:cx3="http://schemas.microsoft.com/office/drawing/2016/5/9/chartex" xmlns:cx4="http://schemas.microsoft.com/office/drawing/2016/5/10/chartex" xmlns:cx5="http://schemas.microsoft.com/office/drawing/2016/5/11/chartex" xmlns:cx6="http://schemas.microsoft.com/office/drawing/2016/5/12/chartex" xmlns:cx7="http://schemas.microsoft.com/office/drawing/2016/5/13/chartex" xmlns:cx8="http://schemas.microsoft.com/office/drawing/2016/5/14/chartex" xmlns:mc="http://schemas.openxmlformats.org/markup-compatibility/2006" xmlns:aink="http://schemas.microsoft.com/office/drawing/2016/ink" xmlns:am3d="http://schemas.microsoft.com/office/drawing/2017/model3d" xmlns:o="urn:schemas-microsoft-com:office:office" xmlns:oel="http://schemas.microsoft.com/office/2019/extlst" xmlns:r="http://schemas.openxmlformats.org/officeDocument/2006/relationships" xmlns:m="http://schemas.openxmlformats.org/officeDocument/2006/math" xmlns:v="urn:schemas-microsoft-com:vml" xmlns:wp14="http://schemas.microsoft.com/office/word/2010/wordprocessingDrawing" xmlns:wp="http://schemas.openxmlformats.org/drawingml/2006/wordprocessingDrawing" xmlns:w10="urn:schemas-microsoft-com:office:word" xmlns:w="http://schemas.openxmlformats.org/wordprocessingml/2006/main" xmlns:w14="http://schemas.microsoft.com/office/word/2010/wordml" xmlns:w15="http://schemas.microsoft.com/office/word/2012/wordml" xmlns:w16cex="http://schemas.microsoft.com/office/word/2018/wordml/cex" xmlns:w16cid="http://schemas.microsoft.com/office/word/2016/wordml/cid" xmlns:w16="http://schemas.microsoft.com/office/word/2018/wordml" xmlns:w16sdtdh="http://schemas.microsoft.com/office/word/2020/wordml/sdtdatahash" xmlns:w16se="http://schemas.microsoft.com/office/word/2015/wordml/symex" xmlns:wpg="http://schemas.microsoft.com/office/word/2010/wordprocessingGroup" xmlns:wpi="http://schemas.microsoft.com/office/word/2010/wordprocessingInk" xmlns:wne="http://schemas.microsoft.com/office/word/2006/wordml" xmlns:wps="http://schemas.microsoft.com/office/word/2010/wordprocessingShape" mc:Ignorable="w14 w15 w16se w16cid w16 w16cex w16sdtdh wp14">
   <w:p>
     <w:pPr>
       <w:pStyle w:val="Header"/>
@@ -24279,7 +24271,7 @@
 </file>
 
 <file path=word/numbering.xml><?xml version="1.0" encoding="utf-8"?>
-<w:numbering xmlns:wpc="http://schemas.microsoft.com/office/word/2010/wordprocessingCanvas" xmlns:cx="http://schemas.microsoft.com/office/drawing/2014/chartex" xmlns:cx1="http://schemas.microsoft.com/office/drawing/2015/9/8/chartex" xmlns:cx2="http://schemas.microsoft.com/office/drawing/2015/10/21/chartex" xmlns:cx3="http://schemas.microsoft.com/office/drawing/2016/5/9/chartex" xmlns:cx4="http://schemas.microsoft.com/office/drawing/2016/5/10/chartex" xmlns:cx5="http://schemas.microsoft.com/office/drawing/2016/5/11/chartex" xmlns:cx6="http://schemas.microsoft.com/office/drawing/2016/5/12/chartex" xmlns:cx7="http://schemas.microsoft.com/office/drawing/2016/5/13/chartex" xmlns:cx8="http://schemas.microsoft.com/office/drawing/2016/5/14/chartex" xmlns:mc="http://schemas.openxmlformats.org/markup-compatibility/2006" xmlns:aink="http://schemas.microsoft.com/office/drawing/2016/ink" xmlns:am3d="http://schemas.microsoft.com/office/drawing/2017/model3d" xmlns:o="urn:schemas-microsoft-com:office:office" xmlns:r="http://schemas.openxmlformats.org/officeDocument/2006/relationships" xmlns:m="http://schemas.openxmlformats.org/officeDocument/2006/math" xmlns:v="urn:schemas-microsoft-com:vml" xmlns:wp14="http://schemas.microsoft.com/office/word/2010/wordprocessingDrawing" xmlns:wp="http://schemas.openxmlformats.org/drawingml/2006/wordprocessingDrawing" xmlns:w10="urn:schemas-microsoft-com:office:word" xmlns:w="http://schemas.openxmlformats.org/wordprocessingml/2006/main" xmlns:w14="http://schemas.microsoft.com/office/word/2010/wordml" xmlns:w15="http://schemas.microsoft.com/office/word/2012/wordml" xmlns:w16cex="http://schemas.microsoft.com/office/word/2018/wordml/cex" xmlns:w16cid="http://schemas.microsoft.com/office/word/2016/wordml/cid" xmlns:w16="http://schemas.microsoft.com/office/word/2018/wordml" xmlns:w16se="http://schemas.microsoft.com/office/word/2015/wordml/symex" xmlns:wpg="http://schemas.microsoft.com/office/word/2010/wordprocessingGroup" xmlns:wpi="http://schemas.microsoft.com/office/word/2010/wordprocessingInk" xmlns:wne="http://schemas.microsoft.com/office/word/2006/wordml" xmlns:wps="http://schemas.microsoft.com/office/word/2010/wordprocessingShape" mc:Ignorable="w14 w15 w16se w16cid w16 w16cex wp14">
+<w:numbering xmlns:wpc="http://schemas.microsoft.com/office/word/2010/wordprocessingCanvas" xmlns:cx="http://schemas.microsoft.com/office/drawing/2014/chartex" xmlns:cx1="http://schemas.microsoft.com/office/drawing/2015/9/8/chartex" xmlns:cx2="http://schemas.microsoft.com/office/drawing/2015/10/21/chartex" xmlns:cx3="http://schemas.microsoft.com/office/drawing/2016/5/9/chartex" xmlns:cx4="http://schemas.microsoft.com/office/drawing/2016/5/10/chartex" xmlns:cx5="http://schemas.microsoft.com/office/drawing/2016/5/11/chartex" xmlns:cx6="http://schemas.microsoft.com/office/drawing/2016/5/12/chartex" xmlns:cx7="http://schemas.microsoft.com/office/drawing/2016/5/13/chartex" xmlns:cx8="http://schemas.microsoft.com/office/drawing/2016/5/14/chartex" xmlns:mc="http://schemas.openxmlformats.org/markup-compatibility/2006" xmlns:aink="http://schemas.microsoft.com/office/drawing/2016/ink" xmlns:am3d="http://schemas.microsoft.com/office/drawing/2017/model3d" xmlns:o="urn:schemas-microsoft-com:office:office" xmlns:oel="http://schemas.microsoft.com/office/2019/extlst" xmlns:r="http://schemas.openxmlformats.org/officeDocument/2006/relationships" xmlns:m="http://schemas.openxmlformats.org/officeDocument/2006/math" xmlns:v="urn:schemas-microsoft-com:vml" xmlns:wp14="http://schemas.microsoft.com/office/word/2010/wordprocessingDrawing" xmlns:wp="http://schemas.openxmlformats.org/drawingml/2006/wordprocessingDrawing" xmlns:w10="urn:schemas-microsoft-com:office:word" xmlns:w="http://schemas.openxmlformats.org/wordprocessingml/2006/main" xmlns:w14="http://schemas.microsoft.com/office/word/2010/wordml" xmlns:w15="http://schemas.microsoft.com/office/word/2012/wordml" xmlns:w16cex="http://schemas.microsoft.com/office/word/2018/wordml/cex" xmlns:w16cid="http://schemas.microsoft.com/office/word/2016/wordml/cid" xmlns:w16="http://schemas.microsoft.com/office/word/2018/wordml" xmlns:w16sdtdh="http://schemas.microsoft.com/office/word/2020/wordml/sdtdatahash" xmlns:w16se="http://schemas.microsoft.com/office/word/2015/wordml/symex" xmlns:wpg="http://schemas.microsoft.com/office/word/2010/wordprocessingGroup" xmlns:wpi="http://schemas.microsoft.com/office/word/2010/wordprocessingInk" xmlns:wne="http://schemas.microsoft.com/office/word/2006/wordml" xmlns:wps="http://schemas.microsoft.com/office/word/2010/wordprocessingShape" mc:Ignorable="w14 w15 w16se w16cid w16 w16cex w16sdtdh wp14">
   <w:abstractNum w:abstractNumId="0" w15:restartNumberingAfterBreak="0">
     <w:nsid w:val="04561027"/>
     <w:multiLevelType w:val="hybridMultilevel"/>
@@ -24849,29 +24841,29 @@
       </w:pPr>
     </w:lvl>
   </w:abstractNum>
-  <w:num w:numId="1">
+  <w:num w:numId="1" w16cid:durableId="2038314967">
     <w:abstractNumId w:val="4"/>
   </w:num>
-  <w:num w:numId="2">
+  <w:num w:numId="2" w16cid:durableId="1874999692">
     <w:abstractNumId w:val="1"/>
   </w:num>
-  <w:num w:numId="3">
+  <w:num w:numId="3" w16cid:durableId="1923292252">
     <w:abstractNumId w:val="5"/>
   </w:num>
-  <w:num w:numId="4">
+  <w:num w:numId="4" w16cid:durableId="821195641">
     <w:abstractNumId w:val="3"/>
   </w:num>
-  <w:num w:numId="5">
+  <w:num w:numId="5" w16cid:durableId="1207062895">
     <w:abstractNumId w:val="0"/>
   </w:num>
-  <w:num w:numId="6">
+  <w:num w:numId="6" w16cid:durableId="1403873862">
     <w:abstractNumId w:val="2"/>
   </w:num>
 </w:numbering>
 </file>
 
 <file path=word/styles.xml><?xml version="1.0" encoding="utf-8"?>
-<w:styles xmlns:mc="http://schemas.openxmlformats.org/markup-compatibility/2006" xmlns:r="http://schemas.openxmlformats.org/officeDocument/2006/relationships" xmlns:w="http://schemas.openxmlformats.org/wordprocessingml/2006/main" xmlns:w14="http://schemas.microsoft.com/office/word/2010/wordml" xmlns:w15="http://schemas.microsoft.com/office/word/2012/wordml" xmlns:w16cex="http://schemas.microsoft.com/office/word/2018/wordml/cex" xmlns:w16cid="http://schemas.microsoft.com/office/word/2016/wordml/cid" xmlns:w16="http://schemas.microsoft.com/office/word/2018/wordml" xmlns:w16se="http://schemas.microsoft.com/office/word/2015/wordml/symex" mc:Ignorable="w14 w15 w16se w16cid w16 w16cex">
+<w:styles xmlns:mc="http://schemas.openxmlformats.org/markup-compatibility/2006" xmlns:r="http://schemas.openxmlformats.org/officeDocument/2006/relationships" xmlns:w="http://schemas.openxmlformats.org/wordprocessingml/2006/main" xmlns:w14="http://schemas.microsoft.com/office/word/2010/wordml" xmlns:w15="http://schemas.microsoft.com/office/word/2012/wordml" xmlns:w16cex="http://schemas.microsoft.com/office/word/2018/wordml/cex" xmlns:w16cid="http://schemas.microsoft.com/office/word/2016/wordml/cid" xmlns:w16="http://schemas.microsoft.com/office/word/2018/wordml" xmlns:w16sdtdh="http://schemas.microsoft.com/office/word/2020/wordml/sdtdatahash" xmlns:w16se="http://schemas.microsoft.com/office/word/2015/wordml/symex" mc:Ignorable="w14 w15 w16se w16cid w16 w16cex w16sdtdh">
   <w:docDefaults>
     <w:rPrDefault>
       <w:rPr>
@@ -25338,7 +25330,6 @@
   <w:style w:type="character" w:default="1" w:styleId="DefaultParagraphFont">
     <w:name w:val="Default Paragraph Font"/>
     <w:uiPriority w:val="1"/>
-    <w:semiHidden/>
     <w:unhideWhenUsed/>
   </w:style>
   <w:style w:type="table" w:default="1" w:styleId="TableNormal">
@@ -26409,12 +26400,9 @@
 </file>
 
 <file path=customXml/item2.xml><?xml version="1.0" encoding="utf-8"?>
-<?mso-contentType ?>
-<FormTemplates xmlns="http://schemas.microsoft.com/sharepoint/v3/contenttype/forms">
-  <Display>DocumentLibraryForm</Display>
-  <Edit>DocumentLibraryForm</Edit>
-  <New>DocumentLibraryForm</New>
-</FormTemplates>
+<p:properties xmlns:p="http://schemas.microsoft.com/office/2006/metadata/properties" xmlns:xsi="http://www.w3.org/2001/XMLSchema-instance" xmlns:pc="http://schemas.microsoft.com/office/infopath/2007/PartnerControls">
+  <documentManagement/>
+</p:properties>
 </file>
 
 <file path=customXml/item3.xml><?xml version="1.0" encoding="utf-8"?>
@@ -26422,9 +26410,12 @@
 </file>
 
 <file path=customXml/item4.xml><?xml version="1.0" encoding="utf-8"?>
-<p:properties xmlns:p="http://schemas.microsoft.com/office/2006/metadata/properties" xmlns:xsi="http://www.w3.org/2001/XMLSchema-instance" xmlns:pc="http://schemas.microsoft.com/office/infopath/2007/PartnerControls">
-  <documentManagement/>
-</p:properties>
+<?mso-contentType ?>
+<FormTemplates xmlns="http://schemas.microsoft.com/sharepoint/v3/contenttype/forms">
+  <Display>DocumentLibraryForm</Display>
+  <Edit>DocumentLibraryForm</Edit>
+  <New>DocumentLibraryForm</New>
+</FormTemplates>
 </file>
 
 <file path=customXml/itemProps1.xml><?xml version="1.0" encoding="utf-8"?>
@@ -26447,9 +26438,10 @@
 </file>
 
 <file path=customXml/itemProps2.xml><?xml version="1.0" encoding="utf-8"?>
-<ds:datastoreItem xmlns:ds="http://schemas.openxmlformats.org/officeDocument/2006/customXml" ds:itemID="{08D4D6E1-5723-459A-973B-9608892D7E3C}">
+<ds:datastoreItem xmlns:ds="http://schemas.openxmlformats.org/officeDocument/2006/customXml" ds:itemID="{A344E661-598C-43A9-8C22-8A1D55333ABE}">
   <ds:schemaRefs>
-    <ds:schemaRef ds:uri="http://schemas.microsoft.com/sharepoint/v3/contenttype/forms"/>
+    <ds:schemaRef ds:uri="http://schemas.microsoft.com/office/2006/metadata/properties"/>
+    <ds:schemaRef ds:uri="http://schemas.microsoft.com/office/infopath/2007/PartnerControls"/>
   </ds:schemaRefs>
 </ds:datastoreItem>
 </file>
@@ -26463,10 +26455,9 @@
 </file>
 
 <file path=customXml/itemProps4.xml><?xml version="1.0" encoding="utf-8"?>
-<ds:datastoreItem xmlns:ds="http://schemas.openxmlformats.org/officeDocument/2006/customXml" ds:itemID="{A344E661-598C-43A9-8C22-8A1D55333ABE}">
+<ds:datastoreItem xmlns:ds="http://schemas.openxmlformats.org/officeDocument/2006/customXml" ds:itemID="{08D4D6E1-5723-459A-973B-9608892D7E3C}">
   <ds:schemaRefs>
-    <ds:schemaRef ds:uri="http://schemas.microsoft.com/office/2006/metadata/properties"/>
-    <ds:schemaRef ds:uri="http://schemas.microsoft.com/office/infopath/2007/PartnerControls"/>
+    <ds:schemaRef ds:uri="http://schemas.microsoft.com/sharepoint/v3/contenttype/forms"/>
   </ds:schemaRefs>
 </ds:datastoreItem>
 </file>
</xml_diff>